<commit_message>
added barbara's comments-- still need to edit
</commit_message>
<xml_diff>
--- a/grant applications/DIAMOND_2015/Diamond RNS.docx
+++ b/grant applications/DIAMOND_2015/Diamond RNS.docx
@@ -1,6 +1,6 @@
 
 <file path=word/document.xml><?xml version="1.0" encoding="utf-8"?>
-<w:document xmlns:wpc="http://schemas.microsoft.com/office/word/2010/wordprocessingCanvas" xmlns:mo="http://schemas.microsoft.com/office/mac/office/2008/main" xmlns:mc="http://schemas.openxmlformats.org/markup-compatibility/2006" xmlns:mv="urn:schemas-microsoft-com:mac:vml" xmlns:o="urn:schemas-microsoft-com:office:office" xmlns:r="http://schemas.openxmlformats.org/officeDocument/2006/relationships" xmlns:m="http://schemas.openxmlformats.org/officeDocument/2006/math" xmlns:v="urn:schemas-microsoft-com:vml" xmlns:wp14="http://schemas.microsoft.com/office/word/2010/wordprocessingDrawing" xmlns:wp="http://schemas.openxmlformats.org/drawingml/2006/wordprocessingDrawing" xmlns:w10="urn:schemas-microsoft-com:office:word" xmlns:w="http://schemas.openxmlformats.org/wordprocessingml/2006/main" xmlns:w14="http://schemas.microsoft.com/office/word/2010/wordml" xmlns:w15="http://schemas.microsoft.com/office/word/2012/wordml" xmlns:wpg="http://schemas.microsoft.com/office/word/2010/wordprocessingGroup" xmlns:wpi="http://schemas.microsoft.com/office/word/2010/wordprocessingInk" xmlns:wne="http://schemas.microsoft.com/office/word/2006/wordml" xmlns:wps="http://schemas.microsoft.com/office/word/2010/wordprocessingShape" mc:Ignorable="w14 w15 wp14">
+<w:document xmlns:wpc="http://schemas.microsoft.com/office/word/2010/wordprocessingCanvas" xmlns:mc="http://schemas.openxmlformats.org/markup-compatibility/2006" xmlns:o="urn:schemas-microsoft-com:office:office" xmlns:r="http://schemas.openxmlformats.org/officeDocument/2006/relationships" xmlns:m="http://schemas.openxmlformats.org/officeDocument/2006/math" xmlns:v="urn:schemas-microsoft-com:vml" xmlns:wp14="http://schemas.microsoft.com/office/word/2010/wordprocessingDrawing" xmlns:wp="http://schemas.openxmlformats.org/drawingml/2006/wordprocessingDrawing" xmlns:w10="urn:schemas-microsoft-com:office:word" xmlns:w="http://schemas.openxmlformats.org/wordprocessingml/2006/main" xmlns:w14="http://schemas.microsoft.com/office/word/2010/wordml" xmlns:wpg="http://schemas.microsoft.com/office/word/2010/wordprocessingGroup" xmlns:wpi="http://schemas.microsoft.com/office/word/2010/wordprocessingInk" xmlns:wne="http://schemas.microsoft.com/office/word/2006/wordml" xmlns:wps="http://schemas.microsoft.com/office/word/2010/wordprocessingShape" mc:Ignorable="w14 wp14">
   <w:body>
     <w:p>
       <w:pPr>
@@ -11,6 +11,7 @@
           <w:szCs w:val="22"/>
         </w:rPr>
       </w:pPr>
+      <w:commentRangeStart w:id="0"/>
       <w:r>
         <w:rPr>
           <w:rFonts w:ascii="Arial" w:hAnsi="Arial" w:cs="Arial"/>
@@ -18,7 +19,23 @@
           <w:sz w:val="22"/>
           <w:szCs w:val="22"/>
         </w:rPr>
-        <w:t>Project Summary</w:t>
+        <w:t>Project</w:t>
+      </w:r>
+      <w:commentRangeEnd w:id="0"/>
+      <w:r>
+        <w:rPr>
+          <w:rStyle w:val="CommentReference"/>
+        </w:rPr>
+        <w:commentReference w:id="0"/>
+      </w:r>
+      <w:r>
+        <w:rPr>
+          <w:rFonts w:ascii="Arial" w:hAnsi="Arial" w:cs="Arial"/>
+          <w:b/>
+          <w:sz w:val="22"/>
+          <w:szCs w:val="22"/>
+        </w:rPr>
+        <w:t xml:space="preserve"> Summary</w:t>
       </w:r>
     </w:p>
     <w:p>
@@ -407,7 +424,58 @@
           <w:sz w:val="22"/>
           <w:szCs w:val="22"/>
         </w:rPr>
-        <w:t xml:space="preserve">for drug-resistant epileptics.  So called </w:t>
+        <w:t>for drug-resistant epilep</w:t>
+      </w:r>
+      <w:ins w:id="1" w:author="Barbara C. Jobst" w:date="2015-11-09T15:21:00Z">
+        <w:r>
+          <w:rPr>
+            <w:rFonts w:ascii="Arial" w:hAnsi="Arial" w:cs="Arial"/>
+            <w:color w:val="000000"/>
+            <w:sz w:val="22"/>
+            <w:szCs w:val="22"/>
+          </w:rPr>
+          <w:t>sy</w:t>
+        </w:r>
+      </w:ins>
+      <w:r>
+        <w:rPr>
+          <w:rFonts w:ascii="Arial" w:hAnsi="Arial" w:cs="Arial"/>
+          <w:color w:val="000000"/>
+          <w:sz w:val="22"/>
+          <w:szCs w:val="22"/>
+        </w:rPr>
+        <w:t xml:space="preserve">.  </w:t>
+      </w:r>
+      <w:del w:id="2" w:author="Barbara C. Jobst" w:date="2015-11-09T15:21:00Z">
+        <w:r>
+          <w:rPr>
+            <w:rFonts w:ascii="Arial" w:hAnsi="Arial" w:cs="Arial"/>
+            <w:color w:val="000000"/>
+            <w:sz w:val="22"/>
+            <w:szCs w:val="22"/>
+          </w:rPr>
+          <w:delText>So called</w:delText>
+        </w:r>
+      </w:del>
+      <w:ins w:id="3" w:author="Barbara C. Jobst" w:date="2015-11-09T15:21:00Z">
+        <w:r>
+          <w:rPr>
+            <w:rFonts w:ascii="Arial" w:hAnsi="Arial" w:cs="Arial"/>
+            <w:color w:val="000000"/>
+            <w:sz w:val="22"/>
+            <w:szCs w:val="22"/>
+          </w:rPr>
+          <w:t>The</w:t>
+        </w:r>
+      </w:ins>
+      <w:r>
+        <w:rPr>
+          <w:rFonts w:ascii="Arial" w:hAnsi="Arial" w:cs="Arial"/>
+          <w:color w:val="000000"/>
+          <w:sz w:val="22"/>
+          <w:szCs w:val="22"/>
+        </w:rPr>
+        <w:t xml:space="preserve"> </w:t>
       </w:r>
       <w:r>
         <w:rPr>
@@ -438,7 +506,27 @@
           <w:sz w:val="22"/>
           <w:szCs w:val="22"/>
         </w:rPr>
-        <w:t xml:space="preserve"> devices (RNS; </w:t>
+        <w:t xml:space="preserve"> device</w:t>
+      </w:r>
+      <w:del w:id="4" w:author="Barbara C. Jobst" w:date="2015-11-09T15:21:00Z">
+        <w:r>
+          <w:rPr>
+            <w:rFonts w:ascii="Arial" w:hAnsi="Arial" w:cs="Arial"/>
+            <w:color w:val="000000"/>
+            <w:sz w:val="22"/>
+            <w:szCs w:val="22"/>
+          </w:rPr>
+          <w:delText>s</w:delText>
+        </w:r>
+      </w:del>
+      <w:r>
+        <w:rPr>
+          <w:rFonts w:ascii="Arial" w:hAnsi="Arial" w:cs="Arial"/>
+          <w:color w:val="000000"/>
+          <w:sz w:val="22"/>
+          <w:szCs w:val="22"/>
+        </w:rPr>
+        <w:t xml:space="preserve"> (RNS; </w:t>
       </w:r>
       <w:proofErr w:type="spellStart"/>
       <w:r>
@@ -458,7 +546,58 @@
           <w:sz w:val="22"/>
           <w:szCs w:val="22"/>
         </w:rPr>
-        <w:t xml:space="preserve"> Inc.) record continuously from chronically implanted electrodes in </w:t>
+        <w:t xml:space="preserve"> Inc.) record</w:t>
+      </w:r>
+      <w:ins w:id="5" w:author="Barbara C. Jobst" w:date="2015-11-09T15:21:00Z">
+        <w:r>
+          <w:rPr>
+            <w:rFonts w:ascii="Arial" w:hAnsi="Arial" w:cs="Arial"/>
+            <w:color w:val="000000"/>
+            <w:sz w:val="22"/>
+            <w:szCs w:val="22"/>
+          </w:rPr>
+          <w:t>s</w:t>
+        </w:r>
+      </w:ins>
+      <w:r>
+        <w:rPr>
+          <w:rFonts w:ascii="Arial" w:hAnsi="Arial" w:cs="Arial"/>
+          <w:color w:val="000000"/>
+          <w:sz w:val="22"/>
+          <w:szCs w:val="22"/>
+        </w:rPr>
+        <w:t xml:space="preserve"> </w:t>
+      </w:r>
+      <w:ins w:id="6" w:author="Barbara C. Jobst" w:date="2015-11-09T15:22:00Z">
+        <w:r>
+          <w:rPr>
+            <w:rFonts w:ascii="Arial" w:hAnsi="Arial" w:cs="Arial"/>
+            <w:color w:val="000000"/>
+            <w:sz w:val="22"/>
+            <w:szCs w:val="22"/>
+          </w:rPr>
+          <w:t>electrocorticography</w:t>
+        </w:r>
+      </w:ins>
+      <w:ins w:id="7" w:author="Barbara C. Jobst" w:date="2015-11-09T15:21:00Z">
+        <w:r>
+          <w:rPr>
+            <w:rFonts w:ascii="Arial" w:hAnsi="Arial" w:cs="Arial"/>
+            <w:color w:val="000000"/>
+            <w:sz w:val="22"/>
+            <w:szCs w:val="22"/>
+          </w:rPr>
+          <w:t xml:space="preserve"> </w:t>
+        </w:r>
+      </w:ins>
+      <w:r>
+        <w:rPr>
+          <w:rFonts w:ascii="Arial" w:hAnsi="Arial" w:cs="Arial"/>
+          <w:color w:val="000000"/>
+          <w:sz w:val="22"/>
+          <w:szCs w:val="22"/>
+        </w:rPr>
+        <w:t xml:space="preserve">continuously from chronically implanted electrodes in </w:t>
       </w:r>
       <w:r>
         <w:rPr>
@@ -476,16 +615,56 @@
           <w:sz w:val="22"/>
           <w:szCs w:val="22"/>
         </w:rPr>
-        <w:t xml:space="preserve">patients’ brains.  </w:t>
-      </w:r>
-      <w:r>
-        <w:rPr>
-          <w:rFonts w:ascii="Arial" w:hAnsi="Arial" w:cs="Arial"/>
-          <w:color w:val="000000"/>
-          <w:sz w:val="22"/>
-          <w:szCs w:val="22"/>
-        </w:rPr>
-        <w:t xml:space="preserve">The RNS devices are fully battery powered, allowing the patients to go about their normal routines (rather than being required to stay in the hospital).  </w:t>
+        <w:t>patients’ brain</w:t>
+      </w:r>
+      <w:del w:id="8" w:author="Barbara C. Jobst" w:date="2015-11-09T15:22:00Z">
+        <w:r>
+          <w:rPr>
+            <w:rFonts w:ascii="Arial" w:hAnsi="Arial" w:cs="Arial"/>
+            <w:color w:val="000000"/>
+            <w:sz w:val="22"/>
+            <w:szCs w:val="22"/>
+          </w:rPr>
+          <w:delText>s</w:delText>
+        </w:r>
+      </w:del>
+      <w:r>
+        <w:rPr>
+          <w:rFonts w:ascii="Arial" w:hAnsi="Arial" w:cs="Arial"/>
+          <w:color w:val="000000"/>
+          <w:sz w:val="22"/>
+          <w:szCs w:val="22"/>
+        </w:rPr>
+        <w:t xml:space="preserve">.  </w:t>
+      </w:r>
+      <w:r>
+        <w:rPr>
+          <w:rFonts w:ascii="Arial" w:hAnsi="Arial" w:cs="Arial"/>
+          <w:color w:val="000000"/>
+          <w:sz w:val="22"/>
+          <w:szCs w:val="22"/>
+        </w:rPr>
+        <w:t>The RNS devices are fully battery powered, allowing the patients to go about their normal routines (rather than being required to stay in the hospital</w:t>
+      </w:r>
+      <w:ins w:id="9" w:author="Barbara C. Jobst" w:date="2015-11-09T15:24:00Z">
+        <w:r>
+          <w:rPr>
+            <w:rFonts w:ascii="Arial" w:hAnsi="Arial" w:cs="Arial"/>
+            <w:color w:val="000000"/>
+            <w:sz w:val="22"/>
+            <w:szCs w:val="22"/>
+          </w:rPr>
+          <w:t xml:space="preserve"> or operating room for electrocorticography</w:t>
+        </w:r>
+      </w:ins>
+      <w:r>
+        <w:rPr>
+          <w:rFonts w:ascii="Arial" w:hAnsi="Arial" w:cs="Arial"/>
+          <w:color w:val="000000"/>
+          <w:sz w:val="22"/>
+          <w:szCs w:val="22"/>
+        </w:rPr>
+        <w:t xml:space="preserve">).  </w:t>
       </w:r>
       <w:r>
         <w:rPr>
@@ -585,28 +764,39 @@
           <w:sz w:val="22"/>
           <w:szCs w:val="22"/>
         </w:rPr>
-        <w:t xml:space="preserve">, our ongoing work in collaboration with </w:t>
-      </w:r>
-      <w:proofErr w:type="spellStart"/>
-      <w:r>
-        <w:rPr>
-          <w:rFonts w:ascii="Arial" w:hAnsi="Arial" w:cs="Arial"/>
-          <w:color w:val="000000"/>
-          <w:sz w:val="22"/>
-          <w:szCs w:val="22"/>
-        </w:rPr>
-        <w:t>Neuropace</w:t>
-      </w:r>
-      <w:proofErr w:type="spellEnd"/>
-      <w:r>
-        <w:rPr>
-          <w:rFonts w:ascii="Arial" w:hAnsi="Arial" w:cs="Arial"/>
-          <w:color w:val="000000"/>
-          <w:sz w:val="22"/>
-          <w:szCs w:val="22"/>
-        </w:rPr>
-        <w:t xml:space="preserve"> suggests that these RNS devices can </w:t>
-      </w:r>
+        <w:t xml:space="preserve">, our ongoing work in collaboration </w:t>
+      </w:r>
+      <w:del w:id="10" w:author="Barbara C. Jobst" w:date="2015-11-09T15:22:00Z">
+        <w:r>
+          <w:rPr>
+            <w:rFonts w:ascii="Arial" w:hAnsi="Arial" w:cs="Arial"/>
+            <w:color w:val="000000"/>
+            <w:sz w:val="22"/>
+            <w:szCs w:val="22"/>
+          </w:rPr>
+          <w:delText xml:space="preserve">with Neuropace </w:delText>
+        </w:r>
+      </w:del>
+      <w:r>
+        <w:rPr>
+          <w:rFonts w:ascii="Arial" w:hAnsi="Arial" w:cs="Arial"/>
+          <w:color w:val="000000"/>
+          <w:sz w:val="22"/>
+          <w:szCs w:val="22"/>
+        </w:rPr>
+        <w:t xml:space="preserve">suggests that these RNS devices can </w:t>
+      </w:r>
+      <w:ins w:id="11" w:author="Barbara C. Jobst" w:date="2015-11-09T15:23:00Z">
+        <w:r>
+          <w:rPr>
+            <w:rFonts w:ascii="Arial" w:hAnsi="Arial" w:cs="Arial"/>
+            <w:color w:val="000000"/>
+            <w:sz w:val="22"/>
+            <w:szCs w:val="22"/>
+          </w:rPr>
+          <w:t xml:space="preserve">significantly </w:t>
+        </w:r>
+      </w:ins>
       <w:r>
         <w:rPr>
           <w:rFonts w:ascii="Arial" w:hAnsi="Arial" w:cs="Arial"/>
@@ -615,48 +805,459 @@
           <w:szCs w:val="22"/>
           <w:highlight w:val="yellow"/>
         </w:rPr>
-        <w:t xml:space="preserve">reduce seizure activity nearly as effectively as </w:t>
-      </w:r>
-      <w:proofErr w:type="spellStart"/>
-      <w:r>
-        <w:rPr>
-          <w:rFonts w:ascii="Arial" w:hAnsi="Arial" w:cs="Arial"/>
-          <w:color w:val="000000"/>
-          <w:sz w:val="22"/>
-          <w:szCs w:val="22"/>
-          <w:highlight w:val="yellow"/>
-        </w:rPr>
-        <w:t>resective</w:t>
-      </w:r>
-      <w:proofErr w:type="spellEnd"/>
-      <w:r>
-        <w:rPr>
-          <w:rFonts w:ascii="Arial" w:hAnsi="Arial" w:cs="Arial"/>
-          <w:color w:val="000000"/>
-          <w:sz w:val="22"/>
-          <w:szCs w:val="22"/>
-          <w:highlight w:val="yellow"/>
-        </w:rPr>
-        <w:t xml:space="preserve"> surgery</w:t>
-      </w:r>
-      <w:r>
-        <w:rPr>
-          <w:rFonts w:ascii="Arial" w:hAnsi="Arial" w:cs="Arial"/>
-          <w:color w:val="000000"/>
-          <w:sz w:val="22"/>
-          <w:szCs w:val="22"/>
-        </w:rPr>
-        <w:t xml:space="preserve"> (i.e., surgically removing epileptic tissue from the patient’s brain) </w:t>
-      </w:r>
-      <w:r>
-        <w:rPr>
-          <w:rFonts w:ascii="Arial" w:hAnsi="Arial" w:cs="Arial"/>
-          <w:color w:val="000000"/>
-          <w:sz w:val="22"/>
-          <w:szCs w:val="22"/>
-          <w:highlight w:val="yellow"/>
-        </w:rPr>
-        <w:t>but at much lower risk to the patient</w:t>
+        <w:t xml:space="preserve">reduce seizure activity </w:t>
+      </w:r>
+      <w:ins w:id="12" w:author="Barbara C. Jobst" w:date="2015-11-09T15:23:00Z">
+        <w:r>
+          <w:rPr>
+            <w:rFonts w:ascii="Arial" w:hAnsi="Arial" w:cs="Arial"/>
+            <w:color w:val="000000"/>
+            <w:sz w:val="22"/>
+            <w:szCs w:val="22"/>
+            <w:highlight w:val="yellow"/>
+          </w:rPr>
+          <w:t xml:space="preserve">in patients where epilepsy surgery is not an option. </w:t>
+        </w:r>
+      </w:ins>
+      <w:del w:id="13" w:author="Barbara C. Jobst" w:date="2015-11-09T15:23:00Z">
+        <w:r>
+          <w:rPr>
+            <w:rFonts w:ascii="Arial" w:hAnsi="Arial" w:cs="Arial"/>
+            <w:color w:val="000000"/>
+            <w:sz w:val="22"/>
+            <w:szCs w:val="22"/>
+            <w:highlight w:val="yellow"/>
+          </w:rPr>
+          <w:delText xml:space="preserve">nearly as effectively as resective </w:delText>
+        </w:r>
+        <w:commentRangeStart w:id="14"/>
+        <w:r>
+          <w:rPr>
+            <w:rFonts w:ascii="Arial" w:hAnsi="Arial" w:cs="Arial"/>
+            <w:color w:val="000000"/>
+            <w:sz w:val="22"/>
+            <w:szCs w:val="22"/>
+            <w:highlight w:val="yellow"/>
+          </w:rPr>
+          <w:delText>surgery</w:delText>
+        </w:r>
+        <w:commentRangeEnd w:id="14"/>
+        <w:r>
+          <w:rPr>
+            <w:rStyle w:val="CommentReference"/>
+          </w:rPr>
+          <w:commentReference w:id="14"/>
+        </w:r>
+        <w:r>
+          <w:rPr>
+            <w:rFonts w:ascii="Arial" w:hAnsi="Arial" w:cs="Arial"/>
+            <w:color w:val="000000"/>
+            <w:sz w:val="22"/>
+            <w:szCs w:val="22"/>
+          </w:rPr>
+          <w:delText xml:space="preserve"> (i.e., surgically removing epileptic tissue from the patient’s brain) </w:delText>
+        </w:r>
+        <w:r>
+          <w:rPr>
+            <w:rFonts w:ascii="Arial" w:hAnsi="Arial" w:cs="Arial"/>
+            <w:color w:val="000000"/>
+            <w:sz w:val="22"/>
+            <w:szCs w:val="22"/>
+            <w:highlight w:val="yellow"/>
+          </w:rPr>
+          <w:delText>but at much lower risk to the patient</w:delText>
+        </w:r>
+        <w:r>
+          <w:rPr>
+            <w:rFonts w:ascii="Arial" w:hAnsi="Arial" w:cs="Arial"/>
+            <w:color w:val="000000"/>
+            <w:sz w:val="22"/>
+            <w:szCs w:val="22"/>
+          </w:rPr>
+          <w:delText>.</w:delText>
+        </w:r>
+      </w:del>
+    </w:p>
+    <w:p>
+      <w:pPr>
+        <w:rPr>
+          <w:rFonts w:ascii="Arial" w:hAnsi="Arial" w:cs="Arial"/>
+          <w:color w:val="000000"/>
+          <w:sz w:val="22"/>
+          <w:szCs w:val="22"/>
+        </w:rPr>
+      </w:pPr>
+    </w:p>
+    <w:p>
+      <w:pPr>
+        <w:rPr>
+          <w:rFonts w:ascii="Arial" w:hAnsi="Arial" w:cs="Arial"/>
+          <w:color w:val="000000"/>
+          <w:sz w:val="22"/>
+          <w:szCs w:val="22"/>
+        </w:rPr>
+      </w:pPr>
+      <w:r>
+        <w:rPr>
+          <w:rFonts w:ascii="Arial" w:hAnsi="Arial" w:cs="Arial"/>
+          <w:color w:val="000000"/>
+          <w:sz w:val="22"/>
+          <w:szCs w:val="22"/>
+        </w:rPr>
+        <w:t>Because the</w:t>
+      </w:r>
+      <w:r>
+        <w:rPr>
+          <w:rFonts w:ascii="Arial" w:hAnsi="Arial" w:cs="Arial"/>
+          <w:color w:val="000000"/>
+          <w:sz w:val="22"/>
+          <w:szCs w:val="22"/>
+        </w:rPr>
+        <w:t xml:space="preserve"> RNS device</w:t>
+      </w:r>
+      <w:del w:id="15" w:author="Barbara C. Jobst" w:date="2015-11-09T15:23:00Z">
+        <w:r>
+          <w:rPr>
+            <w:rFonts w:ascii="Arial" w:hAnsi="Arial" w:cs="Arial"/>
+            <w:color w:val="000000"/>
+            <w:sz w:val="22"/>
+            <w:szCs w:val="22"/>
+          </w:rPr>
+          <w:delText>s</w:delText>
+        </w:r>
+      </w:del>
+      <w:r>
+        <w:rPr>
+          <w:rFonts w:ascii="Arial" w:hAnsi="Arial" w:cs="Arial"/>
+          <w:color w:val="000000"/>
+          <w:sz w:val="22"/>
+          <w:szCs w:val="22"/>
+        </w:rPr>
+        <w:t xml:space="preserve"> </w:t>
+      </w:r>
+      <w:r>
+        <w:rPr>
+          <w:rFonts w:ascii="Arial" w:hAnsi="Arial" w:cs="Arial"/>
+          <w:color w:val="000000"/>
+          <w:sz w:val="22"/>
+          <w:szCs w:val="22"/>
+        </w:rPr>
+        <w:t>record</w:t>
+      </w:r>
+      <w:ins w:id="16" w:author="Barbara C. Jobst" w:date="2015-11-09T15:24:00Z">
+        <w:r>
+          <w:rPr>
+            <w:rFonts w:ascii="Arial" w:hAnsi="Arial" w:cs="Arial"/>
+            <w:color w:val="000000"/>
+            <w:sz w:val="22"/>
+            <w:szCs w:val="22"/>
+          </w:rPr>
+          <w:t>s</w:t>
+        </w:r>
+      </w:ins>
+      <w:r>
+        <w:rPr>
+          <w:rFonts w:ascii="Arial" w:hAnsi="Arial" w:cs="Arial"/>
+          <w:color w:val="000000"/>
+          <w:sz w:val="22"/>
+          <w:szCs w:val="22"/>
+        </w:rPr>
+        <w:t xml:space="preserve"> continuously as the patients go about their normal routines, we believe this </w:t>
+      </w:r>
+      <w:r>
+        <w:rPr>
+          <w:rFonts w:ascii="Arial" w:hAnsi="Arial" w:cs="Arial"/>
+          <w:color w:val="000000"/>
+          <w:sz w:val="22"/>
+          <w:szCs w:val="22"/>
+        </w:rPr>
+        <w:t>afford</w:t>
+      </w:r>
+      <w:r>
+        <w:rPr>
+          <w:rFonts w:ascii="Arial" w:hAnsi="Arial" w:cs="Arial"/>
+          <w:color w:val="000000"/>
+          <w:sz w:val="22"/>
+          <w:szCs w:val="22"/>
+        </w:rPr>
+        <w:t>s</w:t>
+      </w:r>
+      <w:r>
+        <w:rPr>
+          <w:rFonts w:ascii="Arial" w:hAnsi="Arial" w:cs="Arial"/>
+          <w:color w:val="000000"/>
+          <w:sz w:val="22"/>
+          <w:szCs w:val="22"/>
+        </w:rPr>
+        <w:t xml:space="preserve"> us a</w:t>
+      </w:r>
+      <w:r>
+        <w:rPr>
+          <w:rFonts w:ascii="Arial" w:hAnsi="Arial" w:cs="Arial"/>
+          <w:color w:val="000000"/>
+          <w:sz w:val="22"/>
+          <w:szCs w:val="22"/>
+        </w:rPr>
+        <w:t>n unprecedented</w:t>
+      </w:r>
+      <w:r>
+        <w:rPr>
+          <w:rFonts w:ascii="Arial" w:hAnsi="Arial" w:cs="Arial"/>
+          <w:color w:val="000000"/>
+          <w:sz w:val="22"/>
+          <w:szCs w:val="22"/>
+        </w:rPr>
+        <w:t xml:space="preserve"> opportunity</w:t>
+      </w:r>
+      <w:r>
+        <w:rPr>
+          <w:rFonts w:ascii="Arial" w:hAnsi="Arial" w:cs="Arial"/>
+          <w:color w:val="000000"/>
+          <w:sz w:val="22"/>
+          <w:szCs w:val="22"/>
+        </w:rPr>
+        <w:t xml:space="preserve">.  Specifically, we will be able to </w:t>
+      </w:r>
+      <w:r>
+        <w:rPr>
+          <w:rFonts w:ascii="Arial" w:hAnsi="Arial" w:cs="Arial"/>
+          <w:color w:val="000000"/>
+          <w:sz w:val="22"/>
+          <w:szCs w:val="22"/>
+        </w:rPr>
+        <w:t xml:space="preserve">gain insights into the neural mechanisms underlying seizure formation and memory impairments associated with epilepsy, and develop brain stimulation-based treatments that seek </w:t>
+      </w:r>
+      <w:r>
+        <w:rPr>
+          <w:rFonts w:ascii="Arial" w:hAnsi="Arial" w:cs="Arial"/>
+          <w:b/>
+          <w:color w:val="000000"/>
+          <w:sz w:val="22"/>
+          <w:szCs w:val="22"/>
+        </w:rPr>
+        <w:t>not only to reduce seizures but also to begin to restore healthy memory function</w:t>
+      </w:r>
+      <w:r>
+        <w:rPr>
+          <w:rFonts w:ascii="Arial" w:hAnsi="Arial" w:cs="Arial"/>
+          <w:color w:val="000000"/>
+          <w:sz w:val="22"/>
+          <w:szCs w:val="22"/>
+        </w:rPr>
+        <w:t xml:space="preserve">.  </w:t>
+      </w:r>
+      <w:r>
+        <w:rPr>
+          <w:rFonts w:ascii="Arial" w:hAnsi="Arial" w:cs="Arial"/>
+          <w:color w:val="000000"/>
+          <w:sz w:val="22"/>
+          <w:szCs w:val="22"/>
+        </w:rPr>
+        <w:t xml:space="preserve">Further, because the </w:t>
+      </w:r>
+      <w:r>
+        <w:rPr>
+          <w:rFonts w:ascii="Arial" w:hAnsi="Arial" w:cs="Arial"/>
+          <w:color w:val="000000"/>
+          <w:sz w:val="22"/>
+          <w:szCs w:val="22"/>
+        </w:rPr>
+        <w:t xml:space="preserve">RNS </w:t>
+      </w:r>
+      <w:r>
+        <w:rPr>
+          <w:rFonts w:ascii="Arial" w:hAnsi="Arial" w:cs="Arial"/>
+          <w:color w:val="000000"/>
+          <w:sz w:val="22"/>
+          <w:szCs w:val="22"/>
+        </w:rPr>
+        <w:t>devices record even while the patients are outside of the hospital (unlike other methods for recording from implanted electrodes in humans), it means that we will be able to study cognitive function as the patients behave in the real world (rather than being confined to a hospital bed).</w:t>
+      </w:r>
+    </w:p>
+    <w:p>
+      <w:pPr>
+        <w:rPr>
+          <w:rFonts w:ascii="Arial" w:hAnsi="Arial" w:cs="Arial"/>
+          <w:color w:val="000000"/>
+          <w:sz w:val="22"/>
+          <w:szCs w:val="22"/>
+        </w:rPr>
+      </w:pPr>
+    </w:p>
+    <w:p>
+      <w:pPr>
+        <w:rPr>
+          <w:rFonts w:ascii="Arial" w:hAnsi="Arial" w:cs="Arial"/>
+          <w:color w:val="000000"/>
+          <w:sz w:val="22"/>
+          <w:szCs w:val="22"/>
+        </w:rPr>
+      </w:pPr>
+      <w:r>
+        <w:rPr>
+          <w:rFonts w:ascii="Arial" w:hAnsi="Arial" w:cs="Arial"/>
+          <w:color w:val="000000"/>
+          <w:sz w:val="22"/>
+          <w:szCs w:val="22"/>
+        </w:rPr>
+        <w:t>Our central hypothesis is that the memory impairments associated with epilepsy arise due to i</w:t>
+      </w:r>
+      <w:r>
+        <w:rPr>
+          <w:rFonts w:ascii="Arial" w:hAnsi="Arial" w:cs="Arial"/>
+          <w:color w:val="000000"/>
+          <w:sz w:val="22"/>
+          <w:szCs w:val="22"/>
+        </w:rPr>
+        <w:t>mpaired hippocampal function.  This hypothesis has amassed widespread support over the last half century, perhaps beginning in 1957 when the epilepsy patient HM</w:t>
+      </w:r>
+      <w:commentRangeStart w:id="17"/>
+      <w:r>
+        <w:rPr>
+          <w:rFonts w:ascii="Arial" w:hAnsi="Arial" w:cs="Arial"/>
+          <w:color w:val="000000"/>
+          <w:sz w:val="22"/>
+          <w:szCs w:val="22"/>
+        </w:rPr>
+        <w:t xml:space="preserve"> </w:t>
+      </w:r>
+      <w:commentRangeEnd w:id="17"/>
+      <w:r>
+        <w:rPr>
+          <w:rStyle w:val="CommentReference"/>
+        </w:rPr>
+        <w:commentReference w:id="17"/>
+      </w:r>
+      <w:r>
+        <w:rPr>
+          <w:rFonts w:ascii="Arial" w:hAnsi="Arial" w:cs="Arial"/>
+          <w:color w:val="000000"/>
+          <w:sz w:val="22"/>
+          <w:szCs w:val="22"/>
+        </w:rPr>
+        <w:t>had large portions of his medial temporal lobes removed (including substantial portions of the hippocampi on both sides of his brain).  (HM subsequently lost all ability to form new autobiographical memories.)</w:t>
+      </w:r>
+      <w:r>
+        <w:rPr>
+          <w:rFonts w:ascii="Arial" w:hAnsi="Arial" w:cs="Arial"/>
+          <w:color w:val="000000"/>
+          <w:sz w:val="22"/>
+          <w:szCs w:val="22"/>
+        </w:rPr>
+        <w:t xml:space="preserve">  We will use the RNS device to study the dynamics of hippocampal activity during memory formation and retrieval (both i</w:t>
+      </w:r>
+      <w:r>
+        <w:rPr>
+          <w:rFonts w:ascii="Arial" w:hAnsi="Arial" w:cs="Arial"/>
+          <w:color w:val="000000"/>
+          <w:sz w:val="22"/>
+          <w:szCs w:val="22"/>
+        </w:rPr>
+        <w:t>n and out of the lab), and to understand how hippocampal function is disrupted by seizures.  Informed by our findings, we will also seek to develop hippocampal stimulation protocols that seek to restore memory function (in addition to reducing seizure frequency and severity).</w:t>
+      </w:r>
+    </w:p>
+    <w:p>
+      <w:pPr>
+        <w:rPr>
+          <w:rFonts w:ascii="Arial" w:hAnsi="Arial" w:cs="Arial"/>
+          <w:color w:val="000000"/>
+          <w:sz w:val="22"/>
+          <w:szCs w:val="22"/>
+        </w:rPr>
+      </w:pPr>
+    </w:p>
+    <w:p>
+      <w:pPr>
+        <w:rPr>
+          <w:rFonts w:ascii="Arial" w:hAnsi="Arial" w:cs="Arial"/>
+          <w:color w:val="000000"/>
+          <w:sz w:val="22"/>
+          <w:szCs w:val="22"/>
+        </w:rPr>
+      </w:pPr>
+      <w:r>
+        <w:rPr>
+          <w:rFonts w:ascii="Arial" w:hAnsi="Arial" w:cs="Arial"/>
+          <w:color w:val="000000"/>
+          <w:sz w:val="22"/>
+          <w:szCs w:val="22"/>
+        </w:rPr>
+        <w:t xml:space="preserve">Critically, </w:t>
+      </w:r>
+      <w:r>
+        <w:rPr>
+          <w:rFonts w:ascii="Arial" w:hAnsi="Arial" w:cs="Arial"/>
+          <w:b/>
+          <w:color w:val="000000"/>
+          <w:sz w:val="22"/>
+          <w:szCs w:val="22"/>
+        </w:rPr>
+        <w:t>this project represents a substantial interdisciplinary effort</w:t>
+      </w:r>
+      <w:r>
+        <w:rPr>
+          <w:rFonts w:ascii="Arial" w:hAnsi="Arial" w:cs="Arial"/>
+          <w:color w:val="000000"/>
+          <w:sz w:val="22"/>
+          <w:szCs w:val="22"/>
+        </w:rPr>
+        <w:t xml:space="preserve"> that spans Dartmouth researchers in </w:t>
+      </w:r>
+      <w:r>
+        <w:rPr>
+          <w:rFonts w:ascii="Arial" w:hAnsi="Arial" w:cs="Arial"/>
+          <w:b/>
+          <w:color w:val="000000"/>
+          <w:sz w:val="22"/>
+          <w:szCs w:val="22"/>
+        </w:rPr>
+        <w:t>Psychological and Brain Sciences</w:t>
+      </w:r>
+      <w:r>
+        <w:rPr>
+          <w:rFonts w:ascii="Arial" w:hAnsi="Arial" w:cs="Arial"/>
+          <w:color w:val="000000"/>
+          <w:sz w:val="22"/>
+          <w:szCs w:val="22"/>
+        </w:rPr>
+        <w:t xml:space="preserve"> (Assistant Professor Jeremy Manning, an expert in autobiographical memory and building computational models of neurophysiological processes) and </w:t>
+      </w:r>
+      <w:r>
+        <w:rPr>
+          <w:rFonts w:ascii="Arial" w:hAnsi="Arial" w:cs="Arial"/>
+          <w:b/>
+          <w:color w:val="000000"/>
+          <w:sz w:val="22"/>
+          <w:szCs w:val="22"/>
+        </w:rPr>
+        <w:t>Neurology</w:t>
+      </w:r>
+      <w:r>
+        <w:rPr>
+          <w:rFonts w:ascii="Arial" w:hAnsi="Arial" w:cs="Arial"/>
+          <w:color w:val="000000"/>
+          <w:sz w:val="22"/>
+          <w:szCs w:val="22"/>
+        </w:rPr>
+        <w:t xml:space="preserve"> (Barbara Jobst, Director of the Dartmouth-Hitchcock Epilepsy Center).  </w:t>
+      </w:r>
+      <w:r>
+        <w:rPr>
+          <w:rFonts w:ascii="Arial" w:hAnsi="Arial" w:cs="Arial"/>
+          <w:color w:val="000000"/>
+          <w:sz w:val="22"/>
+          <w:szCs w:val="22"/>
+        </w:rPr>
+        <w:t>Jeremy Manning will provide the necessary expertise in cognitive neuroscience and memory models for experimental design, data analysis and interpretation. Barbara Jobst will be responsible for data collection and patient recruitment</w:t>
+      </w:r>
+      <w:r>
+        <w:rPr>
+          <w:rFonts w:ascii="Arial" w:hAnsi="Arial" w:cs="Arial"/>
+          <w:color w:val="000000"/>
+          <w:sz w:val="22"/>
+          <w:szCs w:val="22"/>
+        </w:rPr>
+        <w:t>, and for helping to develop the novel brain stimulation protocols</w:t>
       </w:r>
       <w:r>
         <w:rPr>
@@ -667,117 +1268,37 @@
         </w:rPr>
         <w:t>.</w:t>
       </w:r>
-    </w:p>
-    <w:p>
-      <w:pPr>
-        <w:rPr>
-          <w:rFonts w:ascii="Arial" w:hAnsi="Arial" w:cs="Arial"/>
-          <w:color w:val="000000"/>
-          <w:sz w:val="22"/>
-          <w:szCs w:val="22"/>
-        </w:rPr>
-      </w:pPr>
-    </w:p>
-    <w:p>
-      <w:pPr>
-        <w:rPr>
-          <w:rFonts w:ascii="Arial" w:hAnsi="Arial" w:cs="Arial"/>
-          <w:color w:val="000000"/>
-          <w:sz w:val="22"/>
-          <w:szCs w:val="22"/>
-        </w:rPr>
-      </w:pPr>
-      <w:r>
-        <w:rPr>
-          <w:rFonts w:ascii="Arial" w:hAnsi="Arial" w:cs="Arial"/>
-          <w:color w:val="000000"/>
-          <w:sz w:val="22"/>
-          <w:szCs w:val="22"/>
-        </w:rPr>
-        <w:t>Because the</w:t>
-      </w:r>
-      <w:r>
-        <w:rPr>
-          <w:rFonts w:ascii="Arial" w:hAnsi="Arial" w:cs="Arial"/>
-          <w:color w:val="000000"/>
-          <w:sz w:val="22"/>
-          <w:szCs w:val="22"/>
-        </w:rPr>
-        <w:t xml:space="preserve"> RNS devices </w:t>
-      </w:r>
-      <w:r>
-        <w:rPr>
-          <w:rFonts w:ascii="Arial" w:hAnsi="Arial" w:cs="Arial"/>
-          <w:color w:val="000000"/>
-          <w:sz w:val="22"/>
-          <w:szCs w:val="22"/>
-        </w:rPr>
-        <w:t xml:space="preserve">record continuously as the patients go about their normal routines, we believe this </w:t>
-      </w:r>
-      <w:r>
-        <w:rPr>
-          <w:rFonts w:ascii="Arial" w:hAnsi="Arial" w:cs="Arial"/>
-          <w:color w:val="000000"/>
-          <w:sz w:val="22"/>
-          <w:szCs w:val="22"/>
-        </w:rPr>
-        <w:t>afford</w:t>
-      </w:r>
-      <w:r>
-        <w:rPr>
-          <w:rFonts w:ascii="Arial" w:hAnsi="Arial" w:cs="Arial"/>
-          <w:color w:val="000000"/>
-          <w:sz w:val="22"/>
-          <w:szCs w:val="22"/>
-        </w:rPr>
-        <w:t>s</w:t>
-      </w:r>
-      <w:r>
-        <w:rPr>
-          <w:rFonts w:ascii="Arial" w:hAnsi="Arial" w:cs="Arial"/>
-          <w:color w:val="000000"/>
-          <w:sz w:val="22"/>
-          <w:szCs w:val="22"/>
-        </w:rPr>
-        <w:t xml:space="preserve"> us a</w:t>
-      </w:r>
-      <w:r>
-        <w:rPr>
-          <w:rFonts w:ascii="Arial" w:hAnsi="Arial" w:cs="Arial"/>
-          <w:color w:val="000000"/>
-          <w:sz w:val="22"/>
-          <w:szCs w:val="22"/>
-        </w:rPr>
-        <w:t>n unprecedented</w:t>
-      </w:r>
-      <w:r>
-        <w:rPr>
-          <w:rFonts w:ascii="Arial" w:hAnsi="Arial" w:cs="Arial"/>
-          <w:color w:val="000000"/>
-          <w:sz w:val="22"/>
-          <w:szCs w:val="22"/>
-        </w:rPr>
-        <w:t xml:space="preserve"> opportunity</w:t>
-      </w:r>
-      <w:r>
-        <w:rPr>
-          <w:rFonts w:ascii="Arial" w:hAnsi="Arial" w:cs="Arial"/>
-          <w:color w:val="000000"/>
-          <w:sz w:val="22"/>
-          <w:szCs w:val="22"/>
-        </w:rPr>
-        <w:t xml:space="preserve">.  Specifically, we will be able to </w:t>
-      </w:r>
-      <w:r>
-        <w:rPr>
-          <w:rFonts w:ascii="Arial" w:hAnsi="Arial" w:cs="Arial"/>
-          <w:color w:val="000000"/>
-          <w:sz w:val="22"/>
-          <w:szCs w:val="22"/>
-        </w:rPr>
-        <w:t xml:space="preserve">gain insights into the neural mechanisms underlying seizure formation and memory impairments associated with epilepsy, and develop brain stimulation-based treatments that seek </w:t>
-      </w:r>
-      <w:r>
+      <w:r>
+        <w:rPr>
+          <w:rFonts w:ascii="Arial" w:hAnsi="Arial" w:cs="Arial"/>
+          <w:color w:val="000000"/>
+          <w:sz w:val="22"/>
+          <w:szCs w:val="22"/>
+        </w:rPr>
+        <w:t xml:space="preserve">  Both PIs will collaboratively </w:t>
+      </w:r>
+      <w:r>
+        <w:rPr>
+          <w:rFonts w:ascii="Arial" w:hAnsi="Arial" w:cs="Arial"/>
+          <w:color w:val="000000"/>
+          <w:sz w:val="22"/>
+          <w:szCs w:val="22"/>
+        </w:rPr>
+        <w:t>present the data at scientific meetings, publish the research findings, and will apply for an NIH R01 grant (or similar) to complement and follow up on the proposed research.</w:t>
+      </w:r>
+    </w:p>
+    <w:p>
+      <w:pPr>
+        <w:rPr>
+          <w:rFonts w:ascii="Arial" w:hAnsi="Arial" w:cs="Arial"/>
+          <w:color w:val="000000"/>
+          <w:sz w:val="22"/>
+          <w:szCs w:val="22"/>
+        </w:rPr>
+      </w:pPr>
+    </w:p>
+    <w:p>
+      <w:pPr>
         <w:rPr>
           <w:rFonts w:ascii="Arial" w:hAnsi="Arial" w:cs="Arial"/>
           <w:b/>
@@ -785,129 +1306,7 @@
           <w:sz w:val="22"/>
           <w:szCs w:val="22"/>
         </w:rPr>
-        <w:t>not only to reduce seizures but also to begin to restore healthy memory function</w:t>
-      </w:r>
-      <w:r>
-        <w:rPr>
-          <w:rFonts w:ascii="Arial" w:hAnsi="Arial" w:cs="Arial"/>
-          <w:color w:val="000000"/>
-          <w:sz w:val="22"/>
-          <w:szCs w:val="22"/>
-        </w:rPr>
-        <w:t xml:space="preserve">.  </w:t>
-      </w:r>
-      <w:r>
-        <w:rPr>
-          <w:rFonts w:ascii="Arial" w:hAnsi="Arial" w:cs="Arial"/>
-          <w:color w:val="000000"/>
-          <w:sz w:val="22"/>
-          <w:szCs w:val="22"/>
-        </w:rPr>
-        <w:t xml:space="preserve">Further, because the </w:t>
-      </w:r>
-      <w:r>
-        <w:rPr>
-          <w:rFonts w:ascii="Arial" w:hAnsi="Arial" w:cs="Arial"/>
-          <w:color w:val="000000"/>
-          <w:sz w:val="22"/>
-          <w:szCs w:val="22"/>
-        </w:rPr>
-        <w:t xml:space="preserve">RNS </w:t>
-      </w:r>
-      <w:r>
-        <w:rPr>
-          <w:rFonts w:ascii="Arial" w:hAnsi="Arial" w:cs="Arial"/>
-          <w:color w:val="000000"/>
-          <w:sz w:val="22"/>
-          <w:szCs w:val="22"/>
-        </w:rPr>
-        <w:t>devices record even while the patients are outside of the hospital (unlike other methods for recording from implanted electrodes in humans), it means that we will be able to study cognitive function as the patients behave in the real world (rather than being confined to a hospital bed).</w:t>
-      </w:r>
-    </w:p>
-    <w:p>
-      <w:pPr>
-        <w:rPr>
-          <w:rFonts w:ascii="Arial" w:hAnsi="Arial" w:cs="Arial"/>
-          <w:color w:val="000000"/>
-          <w:sz w:val="22"/>
-          <w:szCs w:val="22"/>
-        </w:rPr>
-      </w:pPr>
-    </w:p>
-    <w:p>
-      <w:pPr>
-        <w:rPr>
-          <w:rFonts w:ascii="Arial" w:hAnsi="Arial" w:cs="Arial"/>
-          <w:color w:val="000000"/>
-          <w:sz w:val="22"/>
-          <w:szCs w:val="22"/>
-        </w:rPr>
-      </w:pPr>
-      <w:r>
-        <w:rPr>
-          <w:rFonts w:ascii="Arial" w:hAnsi="Arial" w:cs="Arial"/>
-          <w:color w:val="000000"/>
-          <w:sz w:val="22"/>
-          <w:szCs w:val="22"/>
-        </w:rPr>
-        <w:t>Our central hypothesis is that the memory impairments associated with epilepsy arise due to i</w:t>
-      </w:r>
-      <w:r>
-        <w:rPr>
-          <w:rFonts w:ascii="Arial" w:hAnsi="Arial" w:cs="Arial"/>
-          <w:color w:val="000000"/>
-          <w:sz w:val="22"/>
-          <w:szCs w:val="22"/>
-        </w:rPr>
-        <w:t>mpaired hippocampal function.  This hypothesis has amassed widespread support over the last half century, perhaps beginning in 1957 when the epilepsy patient HM had large portions of his medial temporal lobes removed (including substantial portions of the hippocampi on both sides of his brain).  (HM subsequently lost all ability to form new autobiographical memories.)</w:t>
-      </w:r>
-      <w:r>
-        <w:rPr>
-          <w:rFonts w:ascii="Arial" w:hAnsi="Arial" w:cs="Arial"/>
-          <w:color w:val="000000"/>
-          <w:sz w:val="22"/>
-          <w:szCs w:val="22"/>
-        </w:rPr>
-        <w:t xml:space="preserve">  We will use the RNS device to study the dynamics of hippocampal activity during memory formation and retrieval (both i</w:t>
-      </w:r>
-      <w:r>
-        <w:rPr>
-          <w:rFonts w:ascii="Arial" w:hAnsi="Arial" w:cs="Arial"/>
-          <w:color w:val="000000"/>
-          <w:sz w:val="22"/>
-          <w:szCs w:val="22"/>
-        </w:rPr>
-        <w:t>n and out of the lab), and to understand how hippocampal function is disrupted by seizures.  Informed by our findings, we will also seek to develop hippocampal stimulation protocols that seek to restore memory function (in addition to reducing seizure frequency and severity).</w:t>
-      </w:r>
-    </w:p>
-    <w:p>
-      <w:pPr>
-        <w:rPr>
-          <w:rFonts w:ascii="Arial" w:hAnsi="Arial" w:cs="Arial"/>
-          <w:color w:val="000000"/>
-          <w:sz w:val="22"/>
-          <w:szCs w:val="22"/>
-        </w:rPr>
-      </w:pPr>
-    </w:p>
-    <w:p>
-      <w:pPr>
-        <w:rPr>
-          <w:rFonts w:ascii="Arial" w:hAnsi="Arial" w:cs="Arial"/>
-          <w:color w:val="000000"/>
-          <w:sz w:val="22"/>
-          <w:szCs w:val="22"/>
-        </w:rPr>
-      </w:pPr>
-      <w:r>
-        <w:rPr>
-          <w:rFonts w:ascii="Arial" w:hAnsi="Arial" w:cs="Arial"/>
-          <w:color w:val="000000"/>
-          <w:sz w:val="22"/>
-          <w:szCs w:val="22"/>
-        </w:rPr>
-        <w:t xml:space="preserve">Critically, </w:t>
-      </w:r>
+      </w:pPr>
       <w:r>
         <w:rPr>
           <w:rFonts w:ascii="Arial" w:hAnsi="Arial" w:cs="Arial"/>
@@ -916,18 +1315,11 @@
           <w:sz w:val="22"/>
           <w:szCs w:val="22"/>
         </w:rPr>
-        <w:t>this project represents a substantial interdisciplinary effort</w:t>
-      </w:r>
-      <w:r>
-        <w:rPr>
-          <w:rFonts w:ascii="Arial" w:hAnsi="Arial" w:cs="Arial"/>
-          <w:color w:val="000000"/>
-          <w:sz w:val="22"/>
-          <w:szCs w:val="22"/>
-        </w:rPr>
-        <w:t xml:space="preserve"> that spans Dartmouth researchers in </w:t>
-      </w:r>
-      <w:r>
+        <w:br w:type="page"/>
+      </w:r>
+    </w:p>
+    <w:p>
+      <w:pPr>
         <w:rPr>
           <w:rFonts w:ascii="Arial" w:hAnsi="Arial" w:cs="Arial"/>
           <w:b/>
@@ -935,17 +1327,7 @@
           <w:sz w:val="22"/>
           <w:szCs w:val="22"/>
         </w:rPr>
-        <w:t>Psychological and Brain Sciences</w:t>
-      </w:r>
-      <w:r>
-        <w:rPr>
-          <w:rFonts w:ascii="Arial" w:hAnsi="Arial" w:cs="Arial"/>
-          <w:color w:val="000000"/>
-          <w:sz w:val="22"/>
-          <w:szCs w:val="22"/>
-        </w:rPr>
-        <w:t xml:space="preserve"> (Assistant Professor Jeremy Manning, an expert in autobiographical memory and building computational models of neurophysiological processes) and </w:t>
-      </w:r>
+      </w:pPr>
       <w:r>
         <w:rPr>
           <w:rFonts w:ascii="Arial" w:hAnsi="Arial" w:cs="Arial"/>
@@ -954,153 +1336,6 @@
           <w:sz w:val="22"/>
           <w:szCs w:val="22"/>
         </w:rPr>
-        <w:t>Neurology</w:t>
-      </w:r>
-      <w:r>
-        <w:rPr>
-          <w:rFonts w:ascii="Arial" w:hAnsi="Arial" w:cs="Arial"/>
-          <w:color w:val="000000"/>
-          <w:sz w:val="22"/>
-          <w:szCs w:val="22"/>
-        </w:rPr>
-        <w:t xml:space="preserve"> (Barbara </w:t>
-      </w:r>
-      <w:proofErr w:type="spellStart"/>
-      <w:r>
-        <w:rPr>
-          <w:rFonts w:ascii="Arial" w:hAnsi="Arial" w:cs="Arial"/>
-          <w:color w:val="000000"/>
-          <w:sz w:val="22"/>
-          <w:szCs w:val="22"/>
-        </w:rPr>
-        <w:t>Jobst</w:t>
-      </w:r>
-      <w:proofErr w:type="spellEnd"/>
-      <w:r>
-        <w:rPr>
-          <w:rFonts w:ascii="Arial" w:hAnsi="Arial" w:cs="Arial"/>
-          <w:color w:val="000000"/>
-          <w:sz w:val="22"/>
-          <w:szCs w:val="22"/>
-        </w:rPr>
-        <w:t xml:space="preserve">, Director of the Dartmouth-Hitchcock Epilepsy Center).  </w:t>
-      </w:r>
-      <w:r>
-        <w:rPr>
-          <w:rFonts w:ascii="Arial" w:hAnsi="Arial" w:cs="Arial"/>
-          <w:color w:val="000000"/>
-          <w:sz w:val="22"/>
-          <w:szCs w:val="22"/>
-        </w:rPr>
-        <w:t xml:space="preserve">Jeremy Manning will provide the necessary expertise in cognitive neuroscience and memory models for experimental design, data analysis and interpretation. Barbara </w:t>
-      </w:r>
-      <w:proofErr w:type="spellStart"/>
-      <w:r>
-        <w:rPr>
-          <w:rFonts w:ascii="Arial" w:hAnsi="Arial" w:cs="Arial"/>
-          <w:color w:val="000000"/>
-          <w:sz w:val="22"/>
-          <w:szCs w:val="22"/>
-        </w:rPr>
-        <w:t>Jobst</w:t>
-      </w:r>
-      <w:proofErr w:type="spellEnd"/>
-      <w:r>
-        <w:rPr>
-          <w:rFonts w:ascii="Arial" w:hAnsi="Arial" w:cs="Arial"/>
-          <w:color w:val="000000"/>
-          <w:sz w:val="22"/>
-          <w:szCs w:val="22"/>
-        </w:rPr>
-        <w:t xml:space="preserve"> will be responsible for data collection and patient recruitment</w:t>
-      </w:r>
-      <w:r>
-        <w:rPr>
-          <w:rFonts w:ascii="Arial" w:hAnsi="Arial" w:cs="Arial"/>
-          <w:color w:val="000000"/>
-          <w:sz w:val="22"/>
-          <w:szCs w:val="22"/>
-        </w:rPr>
-        <w:t>, and for helping to develop the novel brain stimulation protocols</w:t>
-      </w:r>
-      <w:r>
-        <w:rPr>
-          <w:rFonts w:ascii="Arial" w:hAnsi="Arial" w:cs="Arial"/>
-          <w:color w:val="000000"/>
-          <w:sz w:val="22"/>
-          <w:szCs w:val="22"/>
-        </w:rPr>
-        <w:t>.</w:t>
-      </w:r>
-      <w:r>
-        <w:rPr>
-          <w:rFonts w:ascii="Arial" w:hAnsi="Arial" w:cs="Arial"/>
-          <w:color w:val="000000"/>
-          <w:sz w:val="22"/>
-          <w:szCs w:val="22"/>
-        </w:rPr>
-        <w:t xml:space="preserve">  Both PIs will collaboratively </w:t>
-      </w:r>
-      <w:r>
-        <w:rPr>
-          <w:rFonts w:ascii="Arial" w:hAnsi="Arial" w:cs="Arial"/>
-          <w:color w:val="000000"/>
-          <w:sz w:val="22"/>
-          <w:szCs w:val="22"/>
-        </w:rPr>
-        <w:t>present the data at scientific meetings, publish the research findings, and will apply for an NIH R01 grant (or similar) to complement and follow up on the proposed research.</w:t>
-      </w:r>
-    </w:p>
-    <w:p>
-      <w:pPr>
-        <w:rPr>
-          <w:rFonts w:ascii="Arial" w:hAnsi="Arial" w:cs="Arial"/>
-          <w:color w:val="000000"/>
-          <w:sz w:val="22"/>
-          <w:szCs w:val="22"/>
-        </w:rPr>
-      </w:pPr>
-    </w:p>
-    <w:p>
-      <w:pPr>
-        <w:rPr>
-          <w:rFonts w:ascii="Arial" w:hAnsi="Arial" w:cs="Arial"/>
-          <w:b/>
-          <w:color w:val="000000"/>
-          <w:sz w:val="22"/>
-          <w:szCs w:val="22"/>
-        </w:rPr>
-      </w:pPr>
-      <w:r>
-        <w:rPr>
-          <w:rFonts w:ascii="Arial" w:hAnsi="Arial" w:cs="Arial"/>
-          <w:b/>
-          <w:color w:val="000000"/>
-          <w:sz w:val="22"/>
-          <w:szCs w:val="22"/>
-        </w:rPr>
-        <w:br w:type="page"/>
-      </w:r>
-    </w:p>
-    <w:p>
-      <w:pPr>
-        <w:rPr>
-          <w:rFonts w:ascii="Arial" w:hAnsi="Arial" w:cs="Arial"/>
-          <w:b/>
-          <w:color w:val="000000"/>
-          <w:sz w:val="22"/>
-          <w:szCs w:val="22"/>
-        </w:rPr>
-      </w:pPr>
-      <w:r>
-        <w:rPr>
-          <w:rFonts w:ascii="Arial" w:hAnsi="Arial" w:cs="Arial"/>
-          <w:b/>
-          <w:color w:val="000000"/>
-          <w:sz w:val="22"/>
-          <w:szCs w:val="22"/>
-        </w:rPr>
-        <w:lastRenderedPageBreak/>
         <w:t>Goals and Outcomes</w:t>
       </w:r>
     </w:p>
@@ -1440,7 +1675,24 @@
           <w:sz w:val="22"/>
           <w:szCs w:val="22"/>
         </w:rPr>
-        <w:t>an iPod-like device</w:t>
+        <w:t xml:space="preserve">an iPod-like </w:t>
+      </w:r>
+      <w:commentRangeStart w:id="18"/>
+      <w:r>
+        <w:rPr>
+          <w:rFonts w:ascii="Arial" w:hAnsi="Arial" w:cs="Arial"/>
+          <w:color w:val="000000"/>
+          <w:sz w:val="22"/>
+          <w:szCs w:val="22"/>
+        </w:rPr>
+        <w:t>device</w:t>
+      </w:r>
+      <w:commentRangeEnd w:id="18"/>
+      <w:r>
+        <w:rPr>
+          <w:rStyle w:val="CommentReference"/>
+        </w:rPr>
+        <w:commentReference w:id="18"/>
       </w:r>
       <w:r>
         <w:rPr>
@@ -1700,7 +1952,25 @@
           <w:szCs w:val="22"/>
           <w:highlight w:val="yellow"/>
         </w:rPr>
-        <w:t>each patient currently receives a stimulation pattern individually calibrated to block their seizures, and we will trigger the same seizure-blocking stimulation pattern during some of the word presentations</w:t>
+        <w:t xml:space="preserve">each patient currently receives a stimulation pattern individually calibrated to block their seizures, and we will trigger the same seizure-blocking stimulation pattern during some of the word </w:t>
+      </w:r>
+      <w:commentRangeStart w:id="19"/>
+      <w:r>
+        <w:rPr>
+          <w:rFonts w:ascii="Arial" w:hAnsi="Arial" w:cs="Arial"/>
+          <w:color w:val="000000"/>
+          <w:sz w:val="22"/>
+          <w:szCs w:val="22"/>
+          <w:highlight w:val="yellow"/>
+        </w:rPr>
+        <w:t>presentations</w:t>
+      </w:r>
+      <w:commentRangeEnd w:id="19"/>
+      <w:r>
+        <w:rPr>
+          <w:rStyle w:val="CommentReference"/>
+        </w:rPr>
+        <w:commentReference w:id="19"/>
       </w:r>
       <w:r>
         <w:rPr>
@@ -1788,7 +2058,35 @@
           <w:szCs w:val="22"/>
           <w:highlight w:val="yellow"/>
         </w:rPr>
-        <w:t>seizure activity is an iterative process that requires repeated office visits.  During each visit, careful adjustments are made to the device’s stimulation protocol and seizure detection algorithm; afterwards the patient reports back the number of seizures they experienced under the new protocol.  (The recordings from the devices are also examined in case the patient misses or misreports some seizures.)</w:t>
+        <w:t xml:space="preserve">seizure activity is an iterative process that requires repeated office visits.  During each visit, careful adjustments are made to the device’s stimulation protocol and seizure detection algorithm; afterwards the patient reports back the number of seizures they experienced under the new protocol.  (The recordings from the devices are also examined in case the patient misses or misreports some </w:t>
+      </w:r>
+      <w:commentRangeStart w:id="20"/>
+      <w:r>
+        <w:rPr>
+          <w:rFonts w:ascii="Arial" w:hAnsi="Arial" w:cs="Arial"/>
+          <w:color w:val="000000"/>
+          <w:sz w:val="22"/>
+          <w:szCs w:val="22"/>
+          <w:highlight w:val="yellow"/>
+        </w:rPr>
+        <w:t>seizures</w:t>
+      </w:r>
+      <w:commentRangeEnd w:id="20"/>
+      <w:r>
+        <w:rPr>
+          <w:rStyle w:val="CommentReference"/>
+        </w:rPr>
+        <w:commentReference w:id="20"/>
+      </w:r>
+      <w:r>
+        <w:rPr>
+          <w:rFonts w:ascii="Arial" w:hAnsi="Arial" w:cs="Arial"/>
+          <w:color w:val="000000"/>
+          <w:sz w:val="22"/>
+          <w:szCs w:val="22"/>
+          <w:highlight w:val="yellow"/>
+        </w:rPr>
+        <w:t>.)</w:t>
       </w:r>
       <w:r>
         <w:rPr>
@@ -1928,7 +2226,6 @@
           <w:sz w:val="22"/>
           <w:szCs w:val="22"/>
         </w:rPr>
-        <w:lastRenderedPageBreak/>
         <w:t>Project Plan</w:t>
       </w:r>
     </w:p>
@@ -2035,7 +2332,25 @@
           <w:szCs w:val="22"/>
           <w:highlight w:val="yellow"/>
         </w:rPr>
-        <w:t>approximately 5 patients per year</w:t>
+        <w:t xml:space="preserve">approximately 5 patients per </w:t>
+      </w:r>
+      <w:commentRangeStart w:id="21"/>
+      <w:r>
+        <w:rPr>
+          <w:rFonts w:ascii="Arial" w:hAnsi="Arial" w:cs="Arial"/>
+          <w:color w:val="000000"/>
+          <w:sz w:val="22"/>
+          <w:szCs w:val="22"/>
+          <w:highlight w:val="yellow"/>
+        </w:rPr>
+        <w:t>year</w:t>
+      </w:r>
+      <w:commentRangeEnd w:id="21"/>
+      <w:r>
+        <w:rPr>
+          <w:rStyle w:val="CommentReference"/>
+        </w:rPr>
+        <w:commentReference w:id="21"/>
       </w:r>
       <w:r>
         <w:rPr>
@@ -2144,8 +2459,6 @@
           <w:szCs w:val="22"/>
         </w:rPr>
       </w:pPr>
-      <w:bookmarkStart w:id="0" w:name="_GoBack"/>
-      <w:bookmarkEnd w:id="0"/>
       <w:r>
         <w:rPr>
           <w:rFonts w:ascii="Arial" w:hAnsi="Arial" w:cs="Arial"/>
@@ -2164,7 +2477,141 @@
           <w:szCs w:val="22"/>
           <w:highlight w:val="yellow"/>
         </w:rPr>
-        <w:t>.  When a seizure pattern is detected (signaling that a seizure is imminent) the device can deliver a pre-programmed stimulation pattern that is calibrated to disrupt the seizure.  Although the device contains limited onboard memory (enough to store approximately 3 minutes of data), the data may be downloaded at any time using a wireless “wand” device.  We will be unable to modify the device itself, so for our ambulatory studies (Aims 2 and 4), our experimental protocol asks the patients to download the device buffer periodically throughout each day.</w:t>
+        <w:t xml:space="preserve">.  When a seizure pattern is detected (signaling that a seizure is imminent) the device can deliver a pre-programmed stimulation pattern that is calibrated to disrupt the seizure.  Although the device contains limited onboard memory (enough to store approximately 3 minutes of </w:t>
+      </w:r>
+      <w:commentRangeStart w:id="22"/>
+      <w:r>
+        <w:rPr>
+          <w:rFonts w:ascii="Arial" w:hAnsi="Arial" w:cs="Arial"/>
+          <w:color w:val="000000"/>
+          <w:sz w:val="22"/>
+          <w:szCs w:val="22"/>
+          <w:highlight w:val="yellow"/>
+        </w:rPr>
+        <w:t>data</w:t>
+      </w:r>
+      <w:commentRangeEnd w:id="22"/>
+      <w:r>
+        <w:rPr>
+          <w:rStyle w:val="CommentReference"/>
+        </w:rPr>
+        <w:commentReference w:id="22"/>
+      </w:r>
+      <w:r>
+        <w:rPr>
+          <w:rFonts w:ascii="Arial" w:hAnsi="Arial" w:cs="Arial"/>
+          <w:color w:val="000000"/>
+          <w:sz w:val="22"/>
+          <w:szCs w:val="22"/>
+          <w:highlight w:val="yellow"/>
+        </w:rPr>
+        <w:t xml:space="preserve">), the data may be downloaded at any time using a wireless “wand” </w:t>
+      </w:r>
+      <w:ins w:id="23" w:author="Barbara C. Jobst" w:date="2015-11-09T15:39:00Z">
+        <w:r>
+          <w:rPr>
+            <w:rFonts w:ascii="Arial" w:hAnsi="Arial" w:cs="Arial"/>
+            <w:color w:val="000000"/>
+            <w:sz w:val="22"/>
+            <w:szCs w:val="22"/>
+            <w:highlight w:val="yellow"/>
+          </w:rPr>
+          <w:t xml:space="preserve">and a programming </w:t>
+        </w:r>
+      </w:ins>
+      <w:r>
+        <w:rPr>
+          <w:rFonts w:ascii="Arial" w:hAnsi="Arial" w:cs="Arial"/>
+          <w:color w:val="000000"/>
+          <w:sz w:val="22"/>
+          <w:szCs w:val="22"/>
+          <w:highlight w:val="yellow"/>
+        </w:rPr>
+        <w:t xml:space="preserve">device. </w:t>
+      </w:r>
+      <w:ins w:id="24" w:author="Barbara C. Jobst" w:date="2015-11-09T15:39:00Z">
+        <w:r>
+          <w:rPr>
+            <w:rFonts w:ascii="Arial" w:hAnsi="Arial" w:cs="Arial"/>
+            <w:color w:val="000000"/>
+            <w:sz w:val="22"/>
+            <w:szCs w:val="22"/>
+            <w:highlight w:val="yellow"/>
+          </w:rPr>
+          <w:t>For FDA regulatory reasons</w:t>
+        </w:r>
+      </w:ins>
+      <w:r>
+        <w:rPr>
+          <w:rFonts w:ascii="Arial" w:hAnsi="Arial" w:cs="Arial"/>
+          <w:color w:val="000000"/>
+          <w:sz w:val="22"/>
+          <w:szCs w:val="22"/>
+          <w:highlight w:val="yellow"/>
+        </w:rPr>
+        <w:t xml:space="preserve"> </w:t>
+      </w:r>
+      <w:ins w:id="25" w:author="Barbara C. Jobst" w:date="2015-11-09T15:39:00Z">
+        <w:r>
+          <w:rPr>
+            <w:rFonts w:ascii="Arial" w:hAnsi="Arial" w:cs="Arial"/>
+            <w:color w:val="000000"/>
+            <w:sz w:val="22"/>
+            <w:szCs w:val="22"/>
+            <w:highlight w:val="yellow"/>
+          </w:rPr>
+          <w:t>w</w:t>
+        </w:r>
+      </w:ins>
+      <w:del w:id="26" w:author="Barbara C. Jobst" w:date="2015-11-09T15:39:00Z">
+        <w:r>
+          <w:rPr>
+            <w:rFonts w:ascii="Arial" w:hAnsi="Arial" w:cs="Arial"/>
+            <w:color w:val="000000"/>
+            <w:sz w:val="22"/>
+            <w:szCs w:val="22"/>
+            <w:highlight w:val="yellow"/>
+          </w:rPr>
+          <w:delText>W</w:delText>
+        </w:r>
+      </w:del>
+      <w:r>
+        <w:rPr>
+          <w:rFonts w:ascii="Arial" w:hAnsi="Arial" w:cs="Arial"/>
+          <w:color w:val="000000"/>
+          <w:sz w:val="22"/>
+          <w:szCs w:val="22"/>
+          <w:highlight w:val="yellow"/>
+        </w:rPr>
+        <w:t xml:space="preserve">e will be unable to modify the device itself, so for our ambulatory studies (Aims 2 and 4), our experimental protocol asks the patients to download the device buffer periodically throughout each </w:t>
+      </w:r>
+      <w:commentRangeStart w:id="27"/>
+      <w:r>
+        <w:rPr>
+          <w:rFonts w:ascii="Arial" w:hAnsi="Arial" w:cs="Arial"/>
+          <w:color w:val="000000"/>
+          <w:sz w:val="22"/>
+          <w:szCs w:val="22"/>
+          <w:highlight w:val="yellow"/>
+        </w:rPr>
+        <w:t>day</w:t>
+      </w:r>
+      <w:commentRangeEnd w:id="27"/>
+      <w:r>
+        <w:rPr>
+          <w:rStyle w:val="CommentReference"/>
+        </w:rPr>
+        <w:commentReference w:id="27"/>
+      </w:r>
+      <w:r>
+        <w:rPr>
+          <w:rFonts w:ascii="Arial" w:hAnsi="Arial" w:cs="Arial"/>
+          <w:color w:val="000000"/>
+          <w:sz w:val="22"/>
+          <w:szCs w:val="22"/>
+          <w:highlight w:val="yellow"/>
+        </w:rPr>
+        <w:t>.</w:t>
       </w:r>
     </w:p>
     <w:p>
@@ -2202,28 +2649,19 @@
           <w:sz w:val="22"/>
           <w:szCs w:val="22"/>
         </w:rPr>
-        <w:t xml:space="preserve">3-8 Hz “theta” oscillations, which have been found to appear during memory encoding and retrieval).  Some patients will be implanted with </w:t>
-      </w:r>
-      <w:proofErr w:type="spellStart"/>
-      <w:r>
-        <w:rPr>
-          <w:rFonts w:ascii="Arial" w:hAnsi="Arial" w:cs="Arial"/>
-          <w:color w:val="000000"/>
-          <w:sz w:val="22"/>
-          <w:szCs w:val="22"/>
-        </w:rPr>
-        <w:t>microwire</w:t>
-      </w:r>
-      <w:proofErr w:type="spellEnd"/>
-      <w:r>
-        <w:rPr>
-          <w:rFonts w:ascii="Arial" w:hAnsi="Arial" w:cs="Arial"/>
-          <w:color w:val="000000"/>
-          <w:sz w:val="22"/>
-          <w:szCs w:val="22"/>
-        </w:rPr>
-        <w:t xml:space="preserve"> electrodes that allow us to record action potentials from individual neurons.  In these patients we will also analyze single-neuron firing rates and relate them to ongoing memory processes.</w:t>
-      </w:r>
+        <w:t xml:space="preserve">3-8 Hz “theta” oscillations, which have been found to appear during memory encoding and retrieval).  </w:t>
+      </w:r>
+      <w:del w:id="28" w:author="Barbara C. Jobst" w:date="2015-11-09T15:40:00Z">
+        <w:r>
+          <w:rPr>
+            <w:rFonts w:ascii="Arial" w:hAnsi="Arial" w:cs="Arial"/>
+            <w:color w:val="000000"/>
+            <w:sz w:val="22"/>
+            <w:szCs w:val="22"/>
+          </w:rPr>
+          <w:delText>Some patients will be implanted with microwire electrodes that allow us to record action potentials from individual neurons.  In these patients we will also analyze single-neuron firing rates and relate them to ongoing memory processes.</w:delText>
+        </w:r>
+      </w:del>
     </w:p>
     <w:p>
       <w:pPr>
@@ -2271,7 +2709,81 @@
           <w:sz w:val="22"/>
           <w:szCs w:val="22"/>
         </w:rPr>
-        <w:t>We will measure hippocampal activity in our control participants using fMRI with the Department of Psychological and Brain Sciences MRI machine (Moore Hall).  We will design our imaging protocol to specifically target the bilateral hippocampi so that we can (grossly) compare the measured brain patterns to the electrophysiological RNS recordings.</w:t>
+        <w:t xml:space="preserve">We will measure hippocampal activity in our control participants using fMRI </w:t>
+      </w:r>
+      <w:del w:id="29" w:author="Barbara C. Jobst" w:date="2015-11-09T15:59:00Z">
+        <w:r>
+          <w:rPr>
+            <w:rFonts w:ascii="Arial" w:hAnsi="Arial" w:cs="Arial"/>
+            <w:color w:val="000000"/>
+            <w:sz w:val="22"/>
+            <w:szCs w:val="22"/>
+          </w:rPr>
+          <w:delText>with the Department of Psychological and Brain Sciences MRI machine (Moore Hall)</w:delText>
+        </w:r>
+      </w:del>
+      <w:ins w:id="30" w:author="Barbara C. Jobst" w:date="2015-11-09T15:59:00Z">
+        <w:r>
+          <w:rPr>
+            <w:rFonts w:ascii="Arial" w:hAnsi="Arial" w:cs="Arial"/>
+            <w:color w:val="000000"/>
+            <w:sz w:val="22"/>
+            <w:szCs w:val="22"/>
+          </w:rPr>
+          <w:t xml:space="preserve">at the Advance Imaging Center at </w:t>
+        </w:r>
+        <w:commentRangeStart w:id="31"/>
+        <w:r>
+          <w:rPr>
+            <w:rFonts w:ascii="Arial" w:hAnsi="Arial" w:cs="Arial"/>
+            <w:color w:val="000000"/>
+            <w:sz w:val="22"/>
+            <w:szCs w:val="22"/>
+          </w:rPr>
+          <w:t>DHMC</w:t>
+        </w:r>
+        <w:commentRangeEnd w:id="31"/>
+        <w:r>
+          <w:rPr>
+            <w:rStyle w:val="CommentReference"/>
+          </w:rPr>
+          <w:commentReference w:id="31"/>
+        </w:r>
+      </w:ins>
+      <w:r>
+        <w:rPr>
+          <w:rFonts w:ascii="Arial" w:hAnsi="Arial" w:cs="Arial"/>
+          <w:color w:val="000000"/>
+          <w:sz w:val="22"/>
+          <w:szCs w:val="22"/>
+        </w:rPr>
+        <w:t xml:space="preserve">.  We will design our imaging protocol to specifically target the bilateral hippocampi so that we can (grossly) compare the measured brain patterns to the electrophysiological RNS </w:t>
+      </w:r>
+      <w:commentRangeStart w:id="32"/>
+      <w:r>
+        <w:rPr>
+          <w:rFonts w:ascii="Arial" w:hAnsi="Arial" w:cs="Arial"/>
+          <w:color w:val="000000"/>
+          <w:sz w:val="22"/>
+          <w:szCs w:val="22"/>
+        </w:rPr>
+        <w:t>recordings</w:t>
+      </w:r>
+      <w:commentRangeEnd w:id="32"/>
+      <w:r>
+        <w:rPr>
+          <w:rStyle w:val="CommentReference"/>
+        </w:rPr>
+        <w:commentReference w:id="32"/>
+      </w:r>
+      <w:r>
+        <w:rPr>
+          <w:rFonts w:ascii="Arial" w:hAnsi="Arial" w:cs="Arial"/>
+          <w:color w:val="000000"/>
+          <w:sz w:val="22"/>
+          <w:szCs w:val="22"/>
+        </w:rPr>
+        <w:t>.</w:t>
       </w:r>
     </w:p>
     <w:p>
@@ -2503,37 +3015,7 @@
           <w:sz w:val="22"/>
           <w:szCs w:val="22"/>
         </w:rPr>
-        <w:t xml:space="preserve">Participants will be exposed to 20 lists of 15 pseudo-randomly chosen words.  (The words will be selected from a carefully curated word pool that has been used in our prior memory studies.)  We will present the words one </w:t>
-      </w:r>
-      <w:r>
-        <w:rPr>
-          <w:rFonts w:ascii="Arial" w:hAnsi="Arial" w:cs="Arial"/>
-          <w:color w:val="000000"/>
-          <w:sz w:val="22"/>
-          <w:szCs w:val="22"/>
-        </w:rPr>
-        <w:lastRenderedPageBreak/>
-        <w:t xml:space="preserve">at a time on a computer screen, with a brief pause between each word presentation.  After the last word on a list is shown, the participant will freely recall the words they just studied (i.e. the recalls may be any order participants wish to make them).  We will use the RNS recording wand (patients) or fMRI (controls) to record ongoing hippocampal activity as the </w:t>
-      </w:r>
-      <w:proofErr w:type="gramStart"/>
-      <w:r>
-        <w:rPr>
-          <w:rFonts w:ascii="Arial" w:hAnsi="Arial" w:cs="Arial"/>
-          <w:color w:val="000000"/>
-          <w:sz w:val="22"/>
-          <w:szCs w:val="22"/>
-        </w:rPr>
-        <w:t>participants</w:t>
-      </w:r>
-      <w:proofErr w:type="gramEnd"/>
-      <w:r>
-        <w:rPr>
-          <w:rFonts w:ascii="Arial" w:hAnsi="Arial" w:cs="Arial"/>
-          <w:color w:val="000000"/>
-          <w:sz w:val="22"/>
-          <w:szCs w:val="22"/>
-        </w:rPr>
-        <w:t xml:space="preserve"> study and recall the words.  Data from this initial testing session will be used to identify, compare, and contrast the neural correlates of encoding and retrieval in patients and controls.</w:t>
+        <w:t>Participants will be exposed to 20 lists of 15 pseudo-randomly chosen words.  (The words will be selected from a carefully curated word pool that has been used in our prior memory studies.)  We will present the words one at a time on a computer screen, with a brief pause between each word presentation.  After the last word on a list is shown, the participant will freely recall the words they just studied (i.e. the recalls may be any order participants wish to make them).  We will use the RNS recording wand (patients) or fMRI (controls) to record ongoing hippocampal activity as the participants study and recall the words.  Data from this initial testing session will be used to identify, compare, and contrast the neural correlates of encoding and retrieval in patients and controls.</w:t>
       </w:r>
     </w:p>
     <w:p>
@@ -2812,8 +3294,52 @@
           <w:sz w:val="22"/>
           <w:szCs w:val="22"/>
         </w:rPr>
-        <w:t>.  Shortly after taking a photograph, the device will emit a brief alarm chirp, asking the patients to use the RNS recording wand to write the just-recorded neural data to disk.</w:t>
-      </w:r>
+        <w:t xml:space="preserve">.  Shortly after taking a photograph, the device will emit a brief alarm chirp, asking the patients to use the RNS </w:t>
+      </w:r>
+      <w:proofErr w:type="gramStart"/>
+      <w:ins w:id="33" w:author="Barbara C. Jobst" w:date="2015-11-09T16:01:00Z">
+        <w:r>
+          <w:rPr>
+            <w:rFonts w:ascii="Arial" w:hAnsi="Arial" w:cs="Arial"/>
+            <w:color w:val="000000"/>
+            <w:sz w:val="22"/>
+            <w:szCs w:val="22"/>
+          </w:rPr>
+          <w:t>magnet, that</w:t>
+        </w:r>
+        <w:proofErr w:type="gramEnd"/>
+        <w:r>
+          <w:rPr>
+            <w:rFonts w:ascii="Arial" w:hAnsi="Arial" w:cs="Arial"/>
+            <w:color w:val="000000"/>
+            <w:sz w:val="22"/>
+            <w:szCs w:val="22"/>
+          </w:rPr>
+          <w:t xml:space="preserve"> will prompt the device to store a short electrocorticography and then will be downloaded </w:t>
+        </w:r>
+      </w:ins>
+      <w:ins w:id="34" w:author="Barbara C. Jobst" w:date="2015-11-09T16:02:00Z">
+        <w:r>
+          <w:rPr>
+            <w:rFonts w:ascii="Arial" w:hAnsi="Arial" w:cs="Arial"/>
+            <w:color w:val="000000"/>
+            <w:sz w:val="22"/>
+            <w:szCs w:val="22"/>
+          </w:rPr>
+          <w:t xml:space="preserve">when the patient has access to the downloading computer. </w:t>
+        </w:r>
+      </w:ins>
+      <w:del w:id="35" w:author="Barbara C. Jobst" w:date="2015-11-09T16:02:00Z">
+        <w:r>
+          <w:rPr>
+            <w:rFonts w:ascii="Arial" w:hAnsi="Arial" w:cs="Arial"/>
+            <w:color w:val="000000"/>
+            <w:sz w:val="22"/>
+            <w:szCs w:val="22"/>
+          </w:rPr>
+          <w:delText>recording wand to write the just-recorded neural data to disk.</w:delText>
+        </w:r>
+      </w:del>
     </w:p>
     <w:p>
       <w:pPr>
@@ -2930,7 +3456,41 @@
           <w:szCs w:val="22"/>
           <w:highlight w:val="yellow"/>
         </w:rPr>
-        <w:t>we will cause the RNS device to implement its seizure-blocking stimulation protocol</w:t>
+        <w:t xml:space="preserve">we will cause the RNS device to implement its </w:t>
+      </w:r>
+      <w:del w:id="36" w:author="Barbara C. Jobst" w:date="2015-11-09T16:03:00Z">
+        <w:r>
+          <w:rPr>
+            <w:rFonts w:ascii="Arial" w:hAnsi="Arial" w:cs="Arial"/>
+            <w:color w:val="000000"/>
+            <w:sz w:val="22"/>
+            <w:szCs w:val="22"/>
+            <w:highlight w:val="yellow"/>
+          </w:rPr>
+          <w:delText>seizure-blocking</w:delText>
+        </w:r>
+      </w:del>
+      <w:ins w:id="37" w:author="Barbara C. Jobst" w:date="2015-11-09T16:03:00Z">
+        <w:r>
+          <w:rPr>
+            <w:rFonts w:ascii="Arial" w:hAnsi="Arial" w:cs="Arial"/>
+            <w:color w:val="000000"/>
+            <w:sz w:val="22"/>
+            <w:szCs w:val="22"/>
+            <w:highlight w:val="yellow"/>
+          </w:rPr>
+          <w:t>seizure treatment</w:t>
+        </w:r>
+      </w:ins>
+      <w:r>
+        <w:rPr>
+          <w:rFonts w:ascii="Arial" w:hAnsi="Arial" w:cs="Arial"/>
+          <w:color w:val="000000"/>
+          <w:sz w:val="22"/>
+          <w:szCs w:val="22"/>
+          <w:highlight w:val="yellow"/>
+        </w:rPr>
+        <w:t xml:space="preserve"> stimulation protocol</w:t>
       </w:r>
       <w:r>
         <w:rPr>
@@ -2990,8 +3550,76 @@
           <w:szCs w:val="22"/>
           <w:highlight w:val="yellow"/>
         </w:rPr>
-        <w:t>Existing RNS stimulation adjustment protocols are designed to minimize the number of seizures patients experience.  After implanting the RNS device and programming it with a default stimulation protocol, the patients undergo an adjustment period whereby the stimulation parameters must be iteratively recalibrated over a period of dozens of hospital visits.  The effects of these adjustments, in terms of the number of seizures the patient experiences under the new protocol, inform future adjustments.  When seizures are eliminated (or reach what is felt to be a minimum occurrence rate), the adjustment period ends.</w:t>
-      </w:r>
+        <w:t>Existing RNS stimulation adjustment protocols are designed to minimize the number of seizures patients experience.  After implanting the RNS device and programming it with a default stimulation protocol, the patients undergo an adjustment period whereby the stimulation parameters must be iteratively recalibrated over a period of dozens of hospital visits.  The effects of these adjustments, in terms of the number of seizures the patient experiences under the new protocol, inform future adjustments</w:t>
+      </w:r>
+      <w:del w:id="38" w:author="Barbara C. Jobst" w:date="2015-11-09T16:04:00Z">
+        <w:r>
+          <w:rPr>
+            <w:rFonts w:ascii="Arial" w:hAnsi="Arial" w:cs="Arial"/>
+            <w:color w:val="000000"/>
+            <w:sz w:val="22"/>
+            <w:szCs w:val="22"/>
+            <w:highlight w:val="yellow"/>
+          </w:rPr>
+          <w:delText xml:space="preserve">.  </w:delText>
+        </w:r>
+      </w:del>
+      <w:ins w:id="39" w:author="Barbara C. Jobst" w:date="2015-11-09T16:04:00Z">
+        <w:r>
+          <w:rPr>
+            <w:rFonts w:ascii="Arial" w:hAnsi="Arial" w:cs="Arial"/>
+            <w:color w:val="000000"/>
+            <w:sz w:val="22"/>
+            <w:szCs w:val="22"/>
+            <w:highlight w:val="yellow"/>
+          </w:rPr>
+          <w:t xml:space="preserve">. </w:t>
+        </w:r>
+        <w:r>
+          <w:rPr>
+            <w:rFonts w:ascii="Arial" w:hAnsi="Arial" w:cs="Arial"/>
+            <w:color w:val="000000"/>
+            <w:sz w:val="22"/>
+            <w:szCs w:val="22"/>
+            <w:highlight w:val="yellow"/>
+          </w:rPr>
+          <w:t xml:space="preserve">The device is usually set to detect and treat </w:t>
+        </w:r>
+        <w:proofErr w:type="spellStart"/>
+        <w:r>
+          <w:rPr>
+            <w:rFonts w:ascii="Arial" w:hAnsi="Arial" w:cs="Arial"/>
+            <w:color w:val="000000"/>
+            <w:sz w:val="22"/>
+            <w:szCs w:val="22"/>
+            <w:highlight w:val="yellow"/>
+          </w:rPr>
+          <w:t>electrocorticographic</w:t>
+        </w:r>
+        <w:proofErr w:type="spellEnd"/>
+        <w:r>
+          <w:rPr>
+            <w:rFonts w:ascii="Arial" w:hAnsi="Arial" w:cs="Arial"/>
+            <w:color w:val="000000"/>
+            <w:sz w:val="22"/>
+            <w:szCs w:val="22"/>
+            <w:highlight w:val="yellow"/>
+          </w:rPr>
+          <w:t xml:space="preserve"> patterns that represent seizure onset patterns. </w:t>
+        </w:r>
+      </w:ins>
+      <w:del w:id="40" w:author="Barbara C. Jobst" w:date="2015-11-09T16:04:00Z">
+        <w:r>
+          <w:rPr>
+            <w:rFonts w:ascii="Arial" w:hAnsi="Arial" w:cs="Arial"/>
+            <w:color w:val="000000"/>
+            <w:sz w:val="22"/>
+            <w:szCs w:val="22"/>
+            <w:highlight w:val="yellow"/>
+          </w:rPr>
+          <w:delText>When seizures are eliminated (or reach what is felt to be a minimum occurrence rate), the adjustment period ends.</w:delText>
+        </w:r>
+      </w:del>
     </w:p>
     <w:p>
       <w:pPr>
@@ -3051,7 +3679,41 @@
           <w:szCs w:val="22"/>
           <w:highlight w:val="yellow"/>
         </w:rPr>
-        <w:t xml:space="preserve">patterns measured in Aims 1 and 2 during failed encoding).  While leaving the seizure-blocking protocol intact, we will iteratively adjust a </w:t>
+        <w:t>patterns measured in Aims 1 and 2 during failed encoding).  While leaving the seizure-</w:t>
+      </w:r>
+      <w:del w:id="41" w:author="Barbara C. Jobst" w:date="2015-11-09T16:05:00Z">
+        <w:r>
+          <w:rPr>
+            <w:rFonts w:ascii="Arial" w:hAnsi="Arial" w:cs="Arial"/>
+            <w:color w:val="000000"/>
+            <w:sz w:val="22"/>
+            <w:szCs w:val="22"/>
+            <w:highlight w:val="yellow"/>
+          </w:rPr>
+          <w:delText xml:space="preserve">blocking </w:delText>
+        </w:r>
+      </w:del>
+      <w:ins w:id="42" w:author="Barbara C. Jobst" w:date="2015-11-09T16:05:00Z">
+        <w:r>
+          <w:rPr>
+            <w:rFonts w:ascii="Arial" w:hAnsi="Arial" w:cs="Arial"/>
+            <w:color w:val="000000"/>
+            <w:sz w:val="22"/>
+            <w:szCs w:val="22"/>
+            <w:highlight w:val="yellow"/>
+          </w:rPr>
+          <w:t xml:space="preserve">detecting </w:t>
+        </w:r>
+      </w:ins>
+      <w:r>
+        <w:rPr>
+          <w:rFonts w:ascii="Arial" w:hAnsi="Arial" w:cs="Arial"/>
+          <w:color w:val="000000"/>
+          <w:sz w:val="22"/>
+          <w:szCs w:val="22"/>
+          <w:highlight w:val="yellow"/>
+        </w:rPr>
+        <w:t xml:space="preserve">protocol intact, we will iteratively adjust a </w:t>
       </w:r>
       <w:r>
         <w:rPr>
@@ -3161,8 +3823,202 @@
 </w:document>
 </file>
 
+<file path=word/comments.xml><?xml version="1.0" encoding="utf-8"?>
+<w:comments xmlns:wpc="http://schemas.microsoft.com/office/word/2010/wordprocessingCanvas" xmlns:mc="http://schemas.openxmlformats.org/markup-compatibility/2006" xmlns:o="urn:schemas-microsoft-com:office:office" xmlns:r="http://schemas.openxmlformats.org/officeDocument/2006/relationships" xmlns:m="http://schemas.openxmlformats.org/officeDocument/2006/math" xmlns:v="urn:schemas-microsoft-com:vml" xmlns:wp14="http://schemas.microsoft.com/office/word/2010/wordprocessingDrawing" xmlns:wp="http://schemas.openxmlformats.org/drawingml/2006/wordprocessingDrawing" xmlns:w10="urn:schemas-microsoft-com:office:word" xmlns:w="http://schemas.openxmlformats.org/wordprocessingml/2006/main" xmlns:w14="http://schemas.microsoft.com/office/word/2010/wordml" xmlns:wpg="http://schemas.microsoft.com/office/word/2010/wordprocessingGroup" xmlns:wpi="http://schemas.microsoft.com/office/word/2010/wordprocessingInk" xmlns:wne="http://schemas.microsoft.com/office/word/2006/wordml" xmlns:wps="http://schemas.microsoft.com/office/word/2010/wordprocessingShape" mc:Ignorable="w14 wp14">
+  <w:comment w:id="0" w:author="Barbara C. Jobst" w:date="2015-11-09T16:06:00Z" w:initials="BCJ">
+    <w:p>
+      <w:pPr>
+        <w:pStyle w:val="CommentText"/>
+      </w:pPr>
+      <w:r>
+        <w:rPr>
+          <w:rStyle w:val="CommentReference"/>
+        </w:rPr>
+        <w:annotationRef/>
+      </w:r>
+    </w:p>
+  </w:comment>
+  <w:comment w:id="14" w:author="Barbara C. Jobst" w:date="2015-11-09T16:06:00Z" w:initials="BCJ">
+    <w:p>
+      <w:pPr>
+        <w:pStyle w:val="CommentText"/>
+      </w:pPr>
+      <w:r>
+        <w:rPr>
+          <w:rStyle w:val="CommentReference"/>
+        </w:rPr>
+        <w:annotationRef/>
+      </w:r>
+      <w:r>
+        <w:t>Surgery is still better</w:t>
+      </w:r>
+    </w:p>
+  </w:comment>
+  <w:comment w:id="17" w:author="Barbara C. Jobst" w:date="2015-11-09T16:06:00Z" w:initials="BCJ">
+    <w:p>
+      <w:pPr>
+        <w:pStyle w:val="CommentText"/>
+      </w:pPr>
+      <w:r>
+        <w:rPr>
+          <w:rStyle w:val="CommentReference"/>
+        </w:rPr>
+        <w:annotationRef/>
+      </w:r>
+      <w:r>
+        <w:t>Not sure I would talk about HM here, but you can leave if necessary</w:t>
+      </w:r>
+    </w:p>
+  </w:comment>
+  <w:comment w:id="18" w:author="Barbara C. Jobst" w:date="2015-11-09T16:06:00Z" w:initials="BCJ">
+    <w:p>
+      <w:pPr>
+        <w:pStyle w:val="CommentText"/>
+      </w:pPr>
+      <w:r>
+        <w:rPr>
+          <w:rStyle w:val="CommentReference"/>
+        </w:rPr>
+        <w:annotationRef/>
+      </w:r>
+      <w:r>
+        <w:t>Can we pay for all of this? Sounds exciting</w:t>
+      </w:r>
+    </w:p>
+  </w:comment>
+  <w:comment w:id="19" w:author="Barbara C. Jobst" w:date="2015-11-09T16:06:00Z" w:initials="BCJ">
+    <w:p>
+      <w:pPr>
+        <w:pStyle w:val="CommentText"/>
+      </w:pPr>
+      <w:r>
+        <w:rPr>
+          <w:rStyle w:val="CommentReference"/>
+        </w:rPr>
+        <w:annotationRef/>
+      </w:r>
+      <w:r>
+        <w:t>Sounds good</w:t>
+      </w:r>
+    </w:p>
+  </w:comment>
+  <w:comment w:id="20" w:author="Barbara C. Jobst" w:date="2015-11-09T16:06:00Z" w:initials="BCJ">
+    <w:p>
+      <w:pPr>
+        <w:pStyle w:val="CommentText"/>
+      </w:pPr>
+      <w:r>
+        <w:rPr>
+          <w:rStyle w:val="CommentReference"/>
+        </w:rPr>
+        <w:annotationRef/>
+      </w:r>
+      <w:r>
+        <w:t xml:space="preserve">The devices records how many seizures the patient has had, so we have objective evidence to do that. </w:t>
+      </w:r>
+    </w:p>
+  </w:comment>
+  <w:comment w:id="21" w:author="Barbara C. Jobst" w:date="2015-11-09T16:06:00Z" w:initials="BCJ">
+    <w:p>
+      <w:pPr>
+        <w:pStyle w:val="CommentText"/>
+      </w:pPr>
+      <w:r>
+        <w:rPr>
+          <w:rStyle w:val="CommentReference"/>
+        </w:rPr>
+        <w:annotationRef/>
+      </w:r>
+      <w:r>
+        <w:t>Sounds good</w:t>
+      </w:r>
+    </w:p>
+  </w:comment>
+  <w:comment w:id="22" w:author="Barbara C. Jobst" w:date="2015-11-09T16:06:00Z" w:initials="BCJ">
+    <w:p>
+      <w:pPr>
+        <w:pStyle w:val="CommentText"/>
+      </w:pPr>
+      <w:r>
+        <w:rPr>
+          <w:rStyle w:val="CommentReference"/>
+        </w:rPr>
+        <w:annotationRef/>
+      </w:r>
+      <w:r>
+        <w:t xml:space="preserve">It can store two </w:t>
+      </w:r>
+      <w:proofErr w:type="spellStart"/>
+      <w:r>
+        <w:t>ECogs</w:t>
+      </w:r>
+      <w:proofErr w:type="spellEnd"/>
+      <w:r>
+        <w:t xml:space="preserve"> </w:t>
+      </w:r>
+      <w:proofErr w:type="gramStart"/>
+      <w:r>
+        <w:t>3  min</w:t>
+      </w:r>
+      <w:proofErr w:type="gramEnd"/>
+      <w:r>
+        <w:t xml:space="preserve"> each</w:t>
+      </w:r>
+    </w:p>
+  </w:comment>
+  <w:comment w:id="27" w:author="Barbara C. Jobst" w:date="2015-11-09T16:06:00Z" w:initials="BCJ">
+    <w:p>
+      <w:pPr>
+        <w:pStyle w:val="CommentText"/>
+      </w:pPr>
+      <w:r>
+        <w:rPr>
+          <w:rStyle w:val="CommentReference"/>
+        </w:rPr>
+        <w:annotationRef/>
+      </w:r>
+      <w:r>
+        <w:t xml:space="preserve">We have to think carefully about the burden on the patient with this. </w:t>
+      </w:r>
+    </w:p>
+  </w:comment>
+  <w:comment w:id="31" w:author="Barbara C. Jobst" w:date="2015-11-09T16:06:00Z" w:initials="BCJ">
+    <w:p>
+      <w:pPr>
+        <w:pStyle w:val="CommentText"/>
+      </w:pPr>
+      <w:r>
+        <w:rPr>
+          <w:rStyle w:val="CommentReference"/>
+        </w:rPr>
+        <w:annotationRef/>
+      </w:r>
+      <w:r>
+        <w:t>Scanning patient somewhere else besides in a hospital is a problem</w:t>
+      </w:r>
+    </w:p>
+  </w:comment>
+  <w:comment w:id="32" w:author="Barbara C. Jobst" w:date="2015-11-09T16:06:00Z" w:initials="BCJ">
+    <w:p>
+      <w:pPr>
+        <w:pStyle w:val="CommentText"/>
+      </w:pPr>
+      <w:r>
+        <w:rPr>
+          <w:rStyle w:val="CommentReference"/>
+        </w:rPr>
+        <w:annotationRef/>
+      </w:r>
+      <w:r>
+        <w:t>Will there be enough money to pay for the imaging, you may consider removing the whole imaging part</w:t>
+      </w:r>
+    </w:p>
+  </w:comment>
+</w:comments>
+</file>
+
 <file path=word/styles.xml><?xml version="1.0" encoding="utf-8"?>
-<w:styles xmlns:mc="http://schemas.openxmlformats.org/markup-compatibility/2006" xmlns:r="http://schemas.openxmlformats.org/officeDocument/2006/relationships" xmlns:w="http://schemas.openxmlformats.org/wordprocessingml/2006/main" xmlns:w14="http://schemas.microsoft.com/office/word/2010/wordml" xmlns:w15="http://schemas.microsoft.com/office/word/2012/wordml" mc:Ignorable="w14 w15">
+<w:styles xmlns:mc="http://schemas.openxmlformats.org/markup-compatibility/2006" xmlns:r="http://schemas.openxmlformats.org/officeDocument/2006/relationships" xmlns:w="http://schemas.openxmlformats.org/wordprocessingml/2006/main" xmlns:w14="http://schemas.microsoft.com/office/word/2010/wordml" mc:Ignorable="w14">
   <w:docDefaults>
     <w:rPrDefault>
       <w:rPr>
@@ -3174,387 +4030,144 @@
     </w:rPrDefault>
     <w:pPrDefault/>
   </w:docDefaults>
-  <w:latentStyles w:defLockedState="0" w:defUIPriority="99" w:defSemiHidden="0" w:defUnhideWhenUsed="0" w:defQFormat="0" w:count="380">
-    <w:lsdException w:name="Normal" w:uiPriority="0" w:qFormat="1"/>
-    <w:lsdException w:name="heading 1" w:uiPriority="9" w:qFormat="1"/>
-    <w:lsdException w:name="heading 2" w:semiHidden="1" w:uiPriority="9" w:unhideWhenUsed="1" w:qFormat="1"/>
-    <w:lsdException w:name="heading 3" w:semiHidden="1" w:uiPriority="9" w:unhideWhenUsed="1" w:qFormat="1"/>
-    <w:lsdException w:name="heading 4" w:semiHidden="1" w:uiPriority="9" w:unhideWhenUsed="1" w:qFormat="1"/>
-    <w:lsdException w:name="heading 5" w:semiHidden="1" w:uiPriority="9" w:unhideWhenUsed="1" w:qFormat="1"/>
-    <w:lsdException w:name="heading 6" w:semiHidden="1" w:uiPriority="9" w:unhideWhenUsed="1" w:qFormat="1"/>
-    <w:lsdException w:name="heading 7" w:semiHidden="1" w:uiPriority="9" w:unhideWhenUsed="1" w:qFormat="1"/>
-    <w:lsdException w:name="heading 8" w:semiHidden="1" w:uiPriority="9" w:unhideWhenUsed="1" w:qFormat="1"/>
-    <w:lsdException w:name="heading 9" w:semiHidden="1" w:uiPriority="9" w:unhideWhenUsed="1" w:qFormat="1"/>
-    <w:lsdException w:name="index 1" w:semiHidden="1" w:unhideWhenUsed="1"/>
-    <w:lsdException w:name="index 2" w:semiHidden="1" w:unhideWhenUsed="1"/>
-    <w:lsdException w:name="index 3" w:semiHidden="1" w:unhideWhenUsed="1"/>
-    <w:lsdException w:name="index 4" w:semiHidden="1" w:unhideWhenUsed="1"/>
-    <w:lsdException w:name="index 5" w:semiHidden="1" w:unhideWhenUsed="1"/>
-    <w:lsdException w:name="index 6" w:semiHidden="1" w:unhideWhenUsed="1"/>
-    <w:lsdException w:name="index 7" w:semiHidden="1" w:unhideWhenUsed="1"/>
-    <w:lsdException w:name="index 8" w:semiHidden="1" w:unhideWhenUsed="1"/>
-    <w:lsdException w:name="index 9" w:semiHidden="1" w:unhideWhenUsed="1"/>
-    <w:lsdException w:name="toc 1" w:semiHidden="1" w:uiPriority="39" w:unhideWhenUsed="1"/>
-    <w:lsdException w:name="toc 2" w:semiHidden="1" w:uiPriority="39" w:unhideWhenUsed="1"/>
-    <w:lsdException w:name="toc 3" w:semiHidden="1" w:uiPriority="39" w:unhideWhenUsed="1"/>
-    <w:lsdException w:name="toc 4" w:semiHidden="1" w:uiPriority="39" w:unhideWhenUsed="1"/>
-    <w:lsdException w:name="toc 5" w:semiHidden="1" w:uiPriority="39" w:unhideWhenUsed="1"/>
-    <w:lsdException w:name="toc 6" w:semiHidden="1" w:uiPriority="39" w:unhideWhenUsed="1"/>
-    <w:lsdException w:name="toc 7" w:semiHidden="1" w:uiPriority="39" w:unhideWhenUsed="1"/>
-    <w:lsdException w:name="toc 8" w:semiHidden="1" w:uiPriority="39" w:unhideWhenUsed="1"/>
-    <w:lsdException w:name="toc 9" w:semiHidden="1" w:uiPriority="39" w:unhideWhenUsed="1"/>
-    <w:lsdException w:name="Normal Indent" w:semiHidden="1" w:unhideWhenUsed="1"/>
-    <w:lsdException w:name="footnote text" w:semiHidden="1" w:unhideWhenUsed="1"/>
-    <w:lsdException w:name="annotation text" w:semiHidden="1" w:unhideWhenUsed="1"/>
-    <w:lsdException w:name="header" w:semiHidden="1" w:unhideWhenUsed="1"/>
-    <w:lsdException w:name="footer" w:semiHidden="1" w:unhideWhenUsed="1"/>
-    <w:lsdException w:name="index heading" w:semiHidden="1" w:unhideWhenUsed="1"/>
-    <w:lsdException w:name="caption" w:semiHidden="1" w:uiPriority="35" w:unhideWhenUsed="1" w:qFormat="1"/>
-    <w:lsdException w:name="table of figures" w:semiHidden="1" w:unhideWhenUsed="1"/>
-    <w:lsdException w:name="envelope address" w:semiHidden="1" w:unhideWhenUsed="1"/>
-    <w:lsdException w:name="envelope return" w:semiHidden="1" w:unhideWhenUsed="1"/>
-    <w:lsdException w:name="footnote reference" w:semiHidden="1" w:unhideWhenUsed="1"/>
-    <w:lsdException w:name="annotation reference" w:semiHidden="1" w:unhideWhenUsed="1"/>
-    <w:lsdException w:name="line number" w:semiHidden="1" w:unhideWhenUsed="1"/>
-    <w:lsdException w:name="page number" w:semiHidden="1" w:unhideWhenUsed="1"/>
-    <w:lsdException w:name="endnote reference" w:semiHidden="1" w:unhideWhenUsed="1"/>
-    <w:lsdException w:name="endnote text" w:semiHidden="1" w:unhideWhenUsed="1"/>
-    <w:lsdException w:name="table of authorities" w:semiHidden="1" w:unhideWhenUsed="1"/>
-    <w:lsdException w:name="macro" w:semiHidden="1" w:unhideWhenUsed="1"/>
-    <w:lsdException w:name="toa heading" w:semiHidden="1" w:unhideWhenUsed="1"/>
-    <w:lsdException w:name="List" w:semiHidden="1" w:unhideWhenUsed="1"/>
-    <w:lsdException w:name="List Bullet" w:semiHidden="1" w:unhideWhenUsed="1"/>
-    <w:lsdException w:name="List Number" w:semiHidden="1" w:unhideWhenUsed="1"/>
-    <w:lsdException w:name="List 2" w:semiHidden="1" w:unhideWhenUsed="1"/>
-    <w:lsdException w:name="List 3" w:semiHidden="1" w:unhideWhenUsed="1"/>
-    <w:lsdException w:name="List 4" w:semiHidden="1" w:unhideWhenUsed="1"/>
-    <w:lsdException w:name="List 5" w:semiHidden="1" w:unhideWhenUsed="1"/>
-    <w:lsdException w:name="List Bullet 2" w:semiHidden="1" w:unhideWhenUsed="1"/>
-    <w:lsdException w:name="List Bullet 3" w:semiHidden="1" w:unhideWhenUsed="1"/>
-    <w:lsdException w:name="List Bullet 4" w:semiHidden="1" w:unhideWhenUsed="1"/>
-    <w:lsdException w:name="List Bullet 5" w:semiHidden="1" w:unhideWhenUsed="1"/>
-    <w:lsdException w:name="List Number 2" w:semiHidden="1" w:unhideWhenUsed="1"/>
-    <w:lsdException w:name="List Number 3" w:semiHidden="1" w:unhideWhenUsed="1"/>
-    <w:lsdException w:name="List Number 4" w:semiHidden="1" w:unhideWhenUsed="1"/>
-    <w:lsdException w:name="List Number 5" w:semiHidden="1" w:unhideWhenUsed="1"/>
-    <w:lsdException w:name="Title" w:uiPriority="10" w:qFormat="1"/>
-    <w:lsdException w:name="Closing" w:semiHidden="1" w:unhideWhenUsed="1"/>
-    <w:lsdException w:name="Signature" w:semiHidden="1" w:unhideWhenUsed="1"/>
-    <w:lsdException w:name="Default Paragraph Font" w:semiHidden="1" w:uiPriority="1" w:unhideWhenUsed="1"/>
-    <w:lsdException w:name="Body Text" w:semiHidden="1" w:unhideWhenUsed="1"/>
-    <w:lsdException w:name="Body Text Indent" w:semiHidden="1" w:unhideWhenUsed="1"/>
-    <w:lsdException w:name="List Continue" w:semiHidden="1" w:unhideWhenUsed="1"/>
-    <w:lsdException w:name="List Continue 2" w:semiHidden="1" w:unhideWhenUsed="1"/>
-    <w:lsdException w:name="List Continue 3" w:semiHidden="1" w:unhideWhenUsed="1"/>
-    <w:lsdException w:name="List Continue 4" w:semiHidden="1" w:unhideWhenUsed="1"/>
-    <w:lsdException w:name="List Continue 5" w:semiHidden="1" w:unhideWhenUsed="1"/>
-    <w:lsdException w:name="Message Header" w:semiHidden="1" w:unhideWhenUsed="1"/>
-    <w:lsdException w:name="Subtitle" w:uiPriority="11" w:qFormat="1"/>
-    <w:lsdException w:name="Salutation" w:semiHidden="1" w:unhideWhenUsed="1"/>
-    <w:lsdException w:name="Date" w:semiHidden="1" w:unhideWhenUsed="1"/>
-    <w:lsdException w:name="Body Text First Indent" w:semiHidden="1" w:unhideWhenUsed="1"/>
-    <w:lsdException w:name="Body Text First Indent 2" w:semiHidden="1" w:unhideWhenUsed="1"/>
-    <w:lsdException w:name="Note Heading" w:semiHidden="1" w:unhideWhenUsed="1"/>
-    <w:lsdException w:name="Body Text 2" w:semiHidden="1" w:unhideWhenUsed="1"/>
-    <w:lsdException w:name="Body Text 3" w:semiHidden="1" w:unhideWhenUsed="1"/>
-    <w:lsdException w:name="Body Text Indent 2" w:semiHidden="1" w:unhideWhenUsed="1"/>
-    <w:lsdException w:name="Body Text Indent 3" w:semiHidden="1" w:unhideWhenUsed="1"/>
-    <w:lsdException w:name="Block Text" w:semiHidden="1" w:unhideWhenUsed="1"/>
-    <w:lsdException w:name="Hyperlink" w:semiHidden="1" w:unhideWhenUsed="1"/>
-    <w:lsdException w:name="FollowedHyperlink" w:semiHidden="1" w:unhideWhenUsed="1"/>
-    <w:lsdException w:name="Strong" w:uiPriority="22" w:qFormat="1"/>
-    <w:lsdException w:name="Emphasis" w:uiPriority="20" w:qFormat="1"/>
-    <w:lsdException w:name="Document Map" w:semiHidden="1" w:unhideWhenUsed="1"/>
-    <w:lsdException w:name="Plain Text" w:semiHidden="1" w:unhideWhenUsed="1"/>
-    <w:lsdException w:name="E-mail Signature" w:semiHidden="1" w:unhideWhenUsed="1"/>
-    <w:lsdException w:name="HTML Top of Form" w:semiHidden="1" w:unhideWhenUsed="1"/>
-    <w:lsdException w:name="HTML Bottom of Form" w:semiHidden="1" w:unhideWhenUsed="1"/>
-    <w:lsdException w:name="Normal (Web)" w:semiHidden="1" w:unhideWhenUsed="1"/>
-    <w:lsdException w:name="HTML Acronym" w:semiHidden="1" w:unhideWhenUsed="1"/>
-    <w:lsdException w:name="HTML Address" w:semiHidden="1" w:unhideWhenUsed="1"/>
-    <w:lsdException w:name="HTML Cite" w:semiHidden="1" w:unhideWhenUsed="1"/>
-    <w:lsdException w:name="HTML Code" w:semiHidden="1" w:unhideWhenUsed="1"/>
-    <w:lsdException w:name="HTML Definition" w:semiHidden="1" w:unhideWhenUsed="1"/>
-    <w:lsdException w:name="HTML Keyboard" w:semiHidden="1" w:unhideWhenUsed="1"/>
-    <w:lsdException w:name="HTML Preformatted" w:semiHidden="1" w:unhideWhenUsed="1"/>
-    <w:lsdException w:name="HTML Sample" w:semiHidden="1" w:unhideWhenUsed="1"/>
-    <w:lsdException w:name="HTML Typewriter" w:semiHidden="1" w:unhideWhenUsed="1"/>
-    <w:lsdException w:name="HTML Variable" w:semiHidden="1" w:unhideWhenUsed="1"/>
-    <w:lsdException w:name="Normal Table" w:semiHidden="1" w:unhideWhenUsed="1"/>
-    <w:lsdException w:name="annotation subject" w:semiHidden="1" w:unhideWhenUsed="1"/>
-    <w:lsdException w:name="No List" w:semiHidden="1" w:unhideWhenUsed="1"/>
-    <w:lsdException w:name="Outline List 1" w:semiHidden="1" w:unhideWhenUsed="1"/>
-    <w:lsdException w:name="Outline List 2" w:semiHidden="1" w:unhideWhenUsed="1"/>
-    <w:lsdException w:name="Outline List 3" w:semiHidden="1" w:unhideWhenUsed="1"/>
-    <w:lsdException w:name="Table Simple 1" w:semiHidden="1" w:unhideWhenUsed="1"/>
-    <w:lsdException w:name="Table Simple 2" w:semiHidden="1" w:unhideWhenUsed="1"/>
-    <w:lsdException w:name="Table Simple 3" w:semiHidden="1" w:unhideWhenUsed="1"/>
-    <w:lsdException w:name="Table Classic 1" w:semiHidden="1" w:unhideWhenUsed="1"/>
-    <w:lsdException w:name="Table Classic 2" w:semiHidden="1" w:unhideWhenUsed="1"/>
-    <w:lsdException w:name="Table Classic 3" w:semiHidden="1" w:unhideWhenUsed="1"/>
-    <w:lsdException w:name="Table Classic 4" w:semiHidden="1" w:unhideWhenUsed="1"/>
-    <w:lsdException w:name="Table Colorful 1" w:semiHidden="1" w:unhideWhenUsed="1"/>
-    <w:lsdException w:name="Table Colorful 2" w:semiHidden="1" w:unhideWhenUsed="1"/>
-    <w:lsdException w:name="Table Colorful 3" w:semiHidden="1" w:unhideWhenUsed="1"/>
-    <w:lsdException w:name="Table Columns 1" w:semiHidden="1" w:unhideWhenUsed="1"/>
-    <w:lsdException w:name="Table Columns 2" w:semiHidden="1" w:unhideWhenUsed="1"/>
-    <w:lsdException w:name="Table Columns 3" w:semiHidden="1" w:unhideWhenUsed="1"/>
-    <w:lsdException w:name="Table Columns 4" w:semiHidden="1" w:unhideWhenUsed="1"/>
-    <w:lsdException w:name="Table Columns 5" w:semiHidden="1" w:unhideWhenUsed="1"/>
-    <w:lsdException w:name="Table Grid 1" w:semiHidden="1" w:unhideWhenUsed="1"/>
-    <w:lsdException w:name="Table Grid 2" w:semiHidden="1" w:unhideWhenUsed="1"/>
-    <w:lsdException w:name="Table Grid 3" w:semiHidden="1" w:unhideWhenUsed="1"/>
-    <w:lsdException w:name="Table Grid 4" w:semiHidden="1" w:unhideWhenUsed="1"/>
-    <w:lsdException w:name="Table Grid 5" w:semiHidden="1" w:unhideWhenUsed="1"/>
-    <w:lsdException w:name="Table Grid 6" w:semiHidden="1" w:unhideWhenUsed="1"/>
-    <w:lsdException w:name="Table Grid 7" w:semiHidden="1" w:unhideWhenUsed="1"/>
-    <w:lsdException w:name="Table Grid 8" w:semiHidden="1" w:unhideWhenUsed="1"/>
-    <w:lsdException w:name="Table List 1" w:semiHidden="1" w:unhideWhenUsed="1"/>
-    <w:lsdException w:name="Table List 2" w:semiHidden="1" w:unhideWhenUsed="1"/>
-    <w:lsdException w:name="Table List 3" w:semiHidden="1" w:unhideWhenUsed="1"/>
-    <w:lsdException w:name="Table List 4" w:semiHidden="1" w:unhideWhenUsed="1"/>
-    <w:lsdException w:name="Table List 5" w:semiHidden="1" w:unhideWhenUsed="1"/>
-    <w:lsdException w:name="Table List 6" w:semiHidden="1" w:unhideWhenUsed="1"/>
-    <w:lsdException w:name="Table List 7" w:semiHidden="1" w:unhideWhenUsed="1"/>
-    <w:lsdException w:name="Table List 8" w:semiHidden="1" w:unhideWhenUsed="1"/>
-    <w:lsdException w:name="Table 3D effects 1" w:semiHidden="1" w:unhideWhenUsed="1"/>
-    <w:lsdException w:name="Table 3D effects 2" w:semiHidden="1" w:unhideWhenUsed="1"/>
-    <w:lsdException w:name="Table 3D effects 3" w:semiHidden="1" w:unhideWhenUsed="1"/>
-    <w:lsdException w:name="Table Contemporary" w:semiHidden="1" w:unhideWhenUsed="1"/>
-    <w:lsdException w:name="Table Elegant" w:semiHidden="1" w:unhideWhenUsed="1"/>
-    <w:lsdException w:name="Table Professional" w:semiHidden="1" w:unhideWhenUsed="1"/>
-    <w:lsdException w:name="Table Subtle 1" w:semiHidden="1" w:unhideWhenUsed="1"/>
-    <w:lsdException w:name="Table Subtle 2" w:semiHidden="1" w:unhideWhenUsed="1"/>
-    <w:lsdException w:name="Table Web 1" w:semiHidden="1" w:unhideWhenUsed="1"/>
-    <w:lsdException w:name="Table Web 2" w:semiHidden="1" w:unhideWhenUsed="1"/>
-    <w:lsdException w:name="Table Web 3" w:semiHidden="1" w:unhideWhenUsed="1"/>
-    <w:lsdException w:name="Balloon Text" w:semiHidden="1" w:unhideWhenUsed="1"/>
-    <w:lsdException w:name="Table Grid" w:uiPriority="59"/>
-    <w:lsdException w:name="Table Theme" w:semiHidden="1" w:unhideWhenUsed="1"/>
-    <w:lsdException w:name="Note Level 1" w:semiHidden="1" w:unhideWhenUsed="1"/>
-    <w:lsdException w:name="Note Level 2" w:semiHidden="1" w:unhideWhenUsed="1"/>
-    <w:lsdException w:name="Note Level 3" w:semiHidden="1" w:unhideWhenUsed="1"/>
-    <w:lsdException w:name="Note Level 4" w:semiHidden="1" w:unhideWhenUsed="1"/>
-    <w:lsdException w:name="Note Level 5" w:semiHidden="1" w:unhideWhenUsed="1"/>
-    <w:lsdException w:name="Note Level 6" w:semiHidden="1" w:unhideWhenUsed="1"/>
-    <w:lsdException w:name="Note Level 7" w:semiHidden="1" w:unhideWhenUsed="1"/>
-    <w:lsdException w:name="Note Level 8" w:semiHidden="1" w:unhideWhenUsed="1"/>
-    <w:lsdException w:name="Note Level 9" w:semiHidden="1" w:unhideWhenUsed="1"/>
-    <w:lsdException w:name="Placeholder Text" w:semiHidden="1"/>
-    <w:lsdException w:name="No Spacing" w:uiPriority="1" w:qFormat="1"/>
-    <w:lsdException w:name="Light Shading" w:uiPriority="60"/>
-    <w:lsdException w:name="Light List" w:uiPriority="61"/>
-    <w:lsdException w:name="Light Grid" w:uiPriority="62"/>
-    <w:lsdException w:name="Medium Shading 1" w:uiPriority="63"/>
-    <w:lsdException w:name="Medium Shading 2" w:uiPriority="64"/>
-    <w:lsdException w:name="Medium List 1" w:uiPriority="65"/>
-    <w:lsdException w:name="Medium List 2" w:uiPriority="66"/>
-    <w:lsdException w:name="Medium Grid 1" w:uiPriority="67"/>
-    <w:lsdException w:name="Medium Grid 2" w:uiPriority="68"/>
-    <w:lsdException w:name="Medium Grid 3" w:uiPriority="69"/>
-    <w:lsdException w:name="Dark List" w:uiPriority="70"/>
-    <w:lsdException w:name="Colorful Shading" w:uiPriority="71"/>
-    <w:lsdException w:name="Colorful List" w:uiPriority="72"/>
-    <w:lsdException w:name="Colorful Grid" w:uiPriority="73"/>
-    <w:lsdException w:name="Light Shading Accent 1" w:uiPriority="60"/>
-    <w:lsdException w:name="Light List Accent 1" w:uiPriority="61"/>
-    <w:lsdException w:name="Light Grid Accent 1" w:uiPriority="62"/>
-    <w:lsdException w:name="Medium Shading 1 Accent 1" w:uiPriority="63"/>
-    <w:lsdException w:name="Medium Shading 2 Accent 1" w:uiPriority="64"/>
-    <w:lsdException w:name="Medium List 1 Accent 1" w:uiPriority="65"/>
-    <w:lsdException w:name="Revision" w:semiHidden="1"/>
-    <w:lsdException w:name="List Paragraph" w:uiPriority="34" w:qFormat="1"/>
-    <w:lsdException w:name="Quote" w:uiPriority="29" w:qFormat="1"/>
-    <w:lsdException w:name="Intense Quote" w:uiPriority="30" w:qFormat="1"/>
-    <w:lsdException w:name="Medium List 2 Accent 1" w:uiPriority="66"/>
-    <w:lsdException w:name="Medium Grid 1 Accent 1" w:uiPriority="67"/>
-    <w:lsdException w:name="Medium Grid 2 Accent 1" w:uiPriority="68"/>
-    <w:lsdException w:name="Medium Grid 3 Accent 1" w:uiPriority="69"/>
-    <w:lsdException w:name="Dark List Accent 1" w:uiPriority="70"/>
-    <w:lsdException w:name="Colorful Shading Accent 1" w:uiPriority="71"/>
-    <w:lsdException w:name="Colorful List Accent 1" w:uiPriority="72"/>
-    <w:lsdException w:name="Colorful Grid Accent 1" w:uiPriority="73"/>
-    <w:lsdException w:name="Light Shading Accent 2" w:uiPriority="60"/>
-    <w:lsdException w:name="Light List Accent 2" w:uiPriority="61"/>
-    <w:lsdException w:name="Light Grid Accent 2" w:uiPriority="62"/>
-    <w:lsdException w:name="Medium Shading 1 Accent 2" w:uiPriority="63"/>
-    <w:lsdException w:name="Medium Shading 2 Accent 2" w:uiPriority="64"/>
-    <w:lsdException w:name="Medium List 1 Accent 2" w:uiPriority="65"/>
-    <w:lsdException w:name="Medium List 2 Accent 2" w:uiPriority="66"/>
-    <w:lsdException w:name="Medium Grid 1 Accent 2" w:uiPriority="67"/>
-    <w:lsdException w:name="Medium Grid 2 Accent 2" w:uiPriority="68"/>
-    <w:lsdException w:name="Medium Grid 3 Accent 2" w:uiPriority="69"/>
-    <w:lsdException w:name="Dark List Accent 2" w:uiPriority="70"/>
-    <w:lsdException w:name="Colorful Shading Accent 2" w:uiPriority="71"/>
-    <w:lsdException w:name="Colorful List Accent 2" w:uiPriority="72"/>
-    <w:lsdException w:name="Colorful Grid Accent 2" w:uiPriority="73"/>
-    <w:lsdException w:name="Light Shading Accent 3" w:uiPriority="60"/>
-    <w:lsdException w:name="Light List Accent 3" w:uiPriority="61"/>
-    <w:lsdException w:name="Light Grid Accent 3" w:uiPriority="62"/>
-    <w:lsdException w:name="Medium Shading 1 Accent 3" w:uiPriority="63"/>
-    <w:lsdException w:name="Medium Shading 2 Accent 3" w:uiPriority="64"/>
-    <w:lsdException w:name="Medium List 1 Accent 3" w:uiPriority="65"/>
-    <w:lsdException w:name="Medium List 2 Accent 3" w:uiPriority="66"/>
-    <w:lsdException w:name="Medium Grid 1 Accent 3" w:uiPriority="67"/>
-    <w:lsdException w:name="Medium Grid 2 Accent 3" w:uiPriority="68"/>
-    <w:lsdException w:name="Medium Grid 3 Accent 3" w:uiPriority="69"/>
-    <w:lsdException w:name="Dark List Accent 3" w:uiPriority="70"/>
-    <w:lsdException w:name="Colorful Shading Accent 3" w:uiPriority="71"/>
-    <w:lsdException w:name="Colorful List Accent 3" w:uiPriority="72"/>
-    <w:lsdException w:name="Colorful Grid Accent 3" w:uiPriority="73"/>
-    <w:lsdException w:name="Light Shading Accent 4" w:uiPriority="60"/>
-    <w:lsdException w:name="Light List Accent 4" w:uiPriority="61"/>
-    <w:lsdException w:name="Light Grid Accent 4" w:uiPriority="62"/>
-    <w:lsdException w:name="Medium Shading 1 Accent 4" w:uiPriority="63"/>
-    <w:lsdException w:name="Medium Shading 2 Accent 4" w:uiPriority="64"/>
-    <w:lsdException w:name="Medium List 1 Accent 4" w:uiPriority="65"/>
-    <w:lsdException w:name="Medium List 2 Accent 4" w:uiPriority="66"/>
-    <w:lsdException w:name="Medium Grid 1 Accent 4" w:uiPriority="67"/>
-    <w:lsdException w:name="Medium Grid 2 Accent 4" w:uiPriority="68"/>
-    <w:lsdException w:name="Medium Grid 3 Accent 4" w:uiPriority="69"/>
-    <w:lsdException w:name="Dark List Accent 4" w:uiPriority="70"/>
-    <w:lsdException w:name="Colorful Shading Accent 4" w:uiPriority="71"/>
-    <w:lsdException w:name="Colorful List Accent 4" w:uiPriority="72"/>
-    <w:lsdException w:name="Colorful Grid Accent 4" w:uiPriority="73"/>
-    <w:lsdException w:name="Light Shading Accent 5" w:uiPriority="60"/>
-    <w:lsdException w:name="Light List Accent 5" w:uiPriority="61"/>
-    <w:lsdException w:name="Light Grid Accent 5" w:uiPriority="62"/>
-    <w:lsdException w:name="Medium Shading 1 Accent 5" w:uiPriority="63"/>
-    <w:lsdException w:name="Medium Shading 2 Accent 5" w:uiPriority="64"/>
-    <w:lsdException w:name="Medium List 1 Accent 5" w:uiPriority="65"/>
-    <w:lsdException w:name="Medium List 2 Accent 5" w:uiPriority="66"/>
-    <w:lsdException w:name="Medium Grid 1 Accent 5" w:uiPriority="67"/>
-    <w:lsdException w:name="Medium Grid 2 Accent 5" w:uiPriority="68"/>
-    <w:lsdException w:name="Medium Grid 3 Accent 5" w:uiPriority="69"/>
-    <w:lsdException w:name="Dark List Accent 5" w:uiPriority="70"/>
-    <w:lsdException w:name="Colorful Shading Accent 5" w:uiPriority="71"/>
-    <w:lsdException w:name="Colorful List Accent 5" w:uiPriority="72"/>
-    <w:lsdException w:name="Colorful Grid Accent 5" w:uiPriority="73"/>
-    <w:lsdException w:name="Light Shading Accent 6" w:uiPriority="60"/>
-    <w:lsdException w:name="Light List Accent 6" w:uiPriority="61"/>
-    <w:lsdException w:name="Light Grid Accent 6" w:uiPriority="62"/>
-    <w:lsdException w:name="Medium Shading 1 Accent 6" w:uiPriority="63"/>
-    <w:lsdException w:name="Medium Shading 2 Accent 6" w:uiPriority="64"/>
-    <w:lsdException w:name="Medium List 1 Accent 6" w:uiPriority="65"/>
-    <w:lsdException w:name="Medium List 2 Accent 6" w:uiPriority="66"/>
-    <w:lsdException w:name="Medium Grid 1 Accent 6" w:uiPriority="67"/>
-    <w:lsdException w:name="Medium Grid 2 Accent 6" w:uiPriority="68"/>
-    <w:lsdException w:name="Medium Grid 3 Accent 6" w:uiPriority="69"/>
-    <w:lsdException w:name="Dark List Accent 6" w:uiPriority="70"/>
-    <w:lsdException w:name="Colorful Shading Accent 6" w:uiPriority="71"/>
-    <w:lsdException w:name="Colorful List Accent 6" w:uiPriority="72"/>
-    <w:lsdException w:name="Colorful Grid Accent 6" w:uiPriority="73"/>
-    <w:lsdException w:name="Subtle Emphasis" w:uiPriority="19" w:qFormat="1"/>
-    <w:lsdException w:name="Intense Emphasis" w:uiPriority="21" w:qFormat="1"/>
-    <w:lsdException w:name="Subtle Reference" w:uiPriority="31" w:qFormat="1"/>
-    <w:lsdException w:name="Intense Reference" w:uiPriority="32" w:qFormat="1"/>
-    <w:lsdException w:name="Book Title" w:uiPriority="33" w:qFormat="1"/>
-    <w:lsdException w:name="Bibliography" w:semiHidden="1" w:uiPriority="37" w:unhideWhenUsed="1"/>
-    <w:lsdException w:name="TOC Heading" w:semiHidden="1" w:uiPriority="39" w:unhideWhenUsed="1" w:qFormat="1"/>
-    <w:lsdException w:name="Plain Table 1" w:uiPriority="41"/>
-    <w:lsdException w:name="Plain Table 2" w:uiPriority="42"/>
-    <w:lsdException w:name="Plain Table 3" w:uiPriority="43"/>
-    <w:lsdException w:name="Plain Table 4" w:uiPriority="44"/>
-    <w:lsdException w:name="Plain Table 5" w:uiPriority="45"/>
-    <w:lsdException w:name="Grid Table Light" w:uiPriority="40"/>
-    <w:lsdException w:name="Grid Table 1 Light" w:uiPriority="46"/>
-    <w:lsdException w:name="Grid Table 2" w:uiPriority="47"/>
-    <w:lsdException w:name="Grid Table 3" w:uiPriority="48"/>
-    <w:lsdException w:name="Grid Table 4" w:uiPriority="49"/>
-    <w:lsdException w:name="Grid Table 5 Dark" w:uiPriority="50"/>
-    <w:lsdException w:name="Grid Table 6 Colorful" w:uiPriority="51"/>
-    <w:lsdException w:name="Grid Table 7 Colorful" w:uiPriority="52"/>
-    <w:lsdException w:name="Grid Table 1 Light Accent 1" w:uiPriority="46"/>
-    <w:lsdException w:name="Grid Table 2 Accent 1" w:uiPriority="47"/>
-    <w:lsdException w:name="Grid Table 3 Accent 1" w:uiPriority="48"/>
-    <w:lsdException w:name="Grid Table 4 Accent 1" w:uiPriority="49"/>
-    <w:lsdException w:name="Grid Table 5 Dark Accent 1" w:uiPriority="50"/>
-    <w:lsdException w:name="Grid Table 6 Colorful Accent 1" w:uiPriority="51"/>
-    <w:lsdException w:name="Grid Table 7 Colorful Accent 1" w:uiPriority="52"/>
-    <w:lsdException w:name="Grid Table 1 Light Accent 2" w:uiPriority="46"/>
-    <w:lsdException w:name="Grid Table 2 Accent 2" w:uiPriority="47"/>
-    <w:lsdException w:name="Grid Table 3 Accent 2" w:uiPriority="48"/>
-    <w:lsdException w:name="Grid Table 4 Accent 2" w:uiPriority="49"/>
-    <w:lsdException w:name="Grid Table 5 Dark Accent 2" w:uiPriority="50"/>
-    <w:lsdException w:name="Grid Table 6 Colorful Accent 2" w:uiPriority="51"/>
-    <w:lsdException w:name="Grid Table 7 Colorful Accent 2" w:uiPriority="52"/>
-    <w:lsdException w:name="Grid Table 1 Light Accent 3" w:uiPriority="46"/>
-    <w:lsdException w:name="Grid Table 2 Accent 3" w:uiPriority="47"/>
-    <w:lsdException w:name="Grid Table 3 Accent 3" w:uiPriority="48"/>
-    <w:lsdException w:name="Grid Table 4 Accent 3" w:uiPriority="49"/>
-    <w:lsdException w:name="Grid Table 5 Dark Accent 3" w:uiPriority="50"/>
-    <w:lsdException w:name="Grid Table 6 Colorful Accent 3" w:uiPriority="51"/>
-    <w:lsdException w:name="Grid Table 7 Colorful Accent 3" w:uiPriority="52"/>
-    <w:lsdException w:name="Grid Table 1 Light Accent 4" w:uiPriority="46"/>
-    <w:lsdException w:name="Grid Table 2 Accent 4" w:uiPriority="47"/>
-    <w:lsdException w:name="Grid Table 3 Accent 4" w:uiPriority="48"/>
-    <w:lsdException w:name="Grid Table 4 Accent 4" w:uiPriority="49"/>
-    <w:lsdException w:name="Grid Table 5 Dark Accent 4" w:uiPriority="50"/>
-    <w:lsdException w:name="Grid Table 6 Colorful Accent 4" w:uiPriority="51"/>
-    <w:lsdException w:name="Grid Table 7 Colorful Accent 4" w:uiPriority="52"/>
-    <w:lsdException w:name="Grid Table 1 Light Accent 5" w:uiPriority="46"/>
-    <w:lsdException w:name="Grid Table 2 Accent 5" w:uiPriority="47"/>
-    <w:lsdException w:name="Grid Table 3 Accent 5" w:uiPriority="48"/>
-    <w:lsdException w:name="Grid Table 4 Accent 5" w:uiPriority="49"/>
-    <w:lsdException w:name="Grid Table 5 Dark Accent 5" w:uiPriority="50"/>
-    <w:lsdException w:name="Grid Table 6 Colorful Accent 5" w:uiPriority="51"/>
-    <w:lsdException w:name="Grid Table 7 Colorful Accent 5" w:uiPriority="52"/>
-    <w:lsdException w:name="Grid Table 1 Light Accent 6" w:uiPriority="46"/>
-    <w:lsdException w:name="Grid Table 2 Accent 6" w:uiPriority="47"/>
-    <w:lsdException w:name="Grid Table 3 Accent 6" w:uiPriority="48"/>
-    <w:lsdException w:name="Grid Table 4 Accent 6" w:uiPriority="49"/>
-    <w:lsdException w:name="Grid Table 5 Dark Accent 6" w:uiPriority="50"/>
-    <w:lsdException w:name="Grid Table 6 Colorful Accent 6" w:uiPriority="51"/>
-    <w:lsdException w:name="Grid Table 7 Colorful Accent 6" w:uiPriority="52"/>
-    <w:lsdException w:name="List Table 1 Light" w:uiPriority="46"/>
-    <w:lsdException w:name="List Table 2" w:uiPriority="47"/>
-    <w:lsdException w:name="List Table 3" w:uiPriority="48"/>
-    <w:lsdException w:name="List Table 4" w:uiPriority="49"/>
-    <w:lsdException w:name="List Table 5 Dark" w:uiPriority="50"/>
-    <w:lsdException w:name="List Table 6 Colorful" w:uiPriority="51"/>
-    <w:lsdException w:name="List Table 7 Colorful" w:uiPriority="52"/>
-    <w:lsdException w:name="List Table 1 Light Accent 1" w:uiPriority="46"/>
-    <w:lsdException w:name="List Table 2 Accent 1" w:uiPriority="47"/>
-    <w:lsdException w:name="List Table 3 Accent 1" w:uiPriority="48"/>
-    <w:lsdException w:name="List Table 4 Accent 1" w:uiPriority="49"/>
-    <w:lsdException w:name="List Table 5 Dark Accent 1" w:uiPriority="50"/>
-    <w:lsdException w:name="List Table 6 Colorful Accent 1" w:uiPriority="51"/>
-    <w:lsdException w:name="List Table 7 Colorful Accent 1" w:uiPriority="52"/>
-    <w:lsdException w:name="List Table 1 Light Accent 2" w:uiPriority="46"/>
-    <w:lsdException w:name="List Table 2 Accent 2" w:uiPriority="47"/>
-    <w:lsdException w:name="List Table 3 Accent 2" w:uiPriority="48"/>
-    <w:lsdException w:name="List Table 4 Accent 2" w:uiPriority="49"/>
-    <w:lsdException w:name="List Table 5 Dark Accent 2" w:uiPriority="50"/>
-    <w:lsdException w:name="List Table 6 Colorful Accent 2" w:uiPriority="51"/>
-    <w:lsdException w:name="List Table 7 Colorful Accent 2" w:uiPriority="52"/>
-    <w:lsdException w:name="List Table 1 Light Accent 3" w:uiPriority="46"/>
-    <w:lsdException w:name="List Table 2 Accent 3" w:uiPriority="47"/>
-    <w:lsdException w:name="List Table 3 Accent 3" w:uiPriority="48"/>
-    <w:lsdException w:name="List Table 4 Accent 3" w:uiPriority="49"/>
-    <w:lsdException w:name="List Table 5 Dark Accent 3" w:uiPriority="50"/>
-    <w:lsdException w:name="List Table 6 Colorful Accent 3" w:uiPriority="51"/>
-    <w:lsdException w:name="List Table 7 Colorful Accent 3" w:uiPriority="52"/>
-    <w:lsdException w:name="List Table 1 Light Accent 4" w:uiPriority="46"/>
-    <w:lsdException w:name="List Table 2 Accent 4" w:uiPriority="47"/>
-    <w:lsdException w:name="List Table 3 Accent 4" w:uiPriority="48"/>
-    <w:lsdException w:name="List Table 4 Accent 4" w:uiPriority="49"/>
-    <w:lsdException w:name="List Table 5 Dark Accent 4" w:uiPriority="50"/>
-    <w:lsdException w:name="List Table 6 Colorful Accent 4" w:uiPriority="51"/>
-    <w:lsdException w:name="List Table 7 Colorful Accent 4" w:uiPriority="52"/>
-    <w:lsdException w:name="List Table 1 Light Accent 5" w:uiPriority="46"/>
-    <w:lsdException w:name="List Table 2 Accent 5" w:uiPriority="47"/>
-    <w:lsdException w:name="List Table 3 Accent 5" w:uiPriority="48"/>
-    <w:lsdException w:name="List Table 4 Accent 5" w:uiPriority="49"/>
-    <w:lsdException w:name="List Table 5 Dark Accent 5" w:uiPriority="50"/>
-    <w:lsdException w:name="List Table 6 Colorful Accent 5" w:uiPriority="51"/>
-    <w:lsdException w:name="List Table 7 Colorful Accent 5" w:uiPriority="52"/>
-    <w:lsdException w:name="List Table 1 Light Accent 6" w:uiPriority="46"/>
-    <w:lsdException w:name="List Table 2 Accent 6" w:uiPriority="47"/>
-    <w:lsdException w:name="List Table 3 Accent 6" w:uiPriority="48"/>
-    <w:lsdException w:name="List Table 4 Accent 6" w:uiPriority="49"/>
-    <w:lsdException w:name="List Table 5 Dark Accent 6" w:uiPriority="50"/>
-    <w:lsdException w:name="List Table 6 Colorful Accent 6" w:uiPriority="51"/>
-    <w:lsdException w:name="List Table 7 Colorful Accent 6" w:uiPriority="52"/>
+  <w:latentStyles w:defLockedState="0" w:defUIPriority="99" w:defSemiHidden="1" w:defUnhideWhenUsed="1" w:defQFormat="0" w:count="267">
+    <w:lsdException w:name="Normal" w:semiHidden="0" w:uiPriority="0" w:unhideWhenUsed="0" w:qFormat="1"/>
+    <w:lsdException w:name="heading 1" w:semiHidden="0" w:uiPriority="9" w:unhideWhenUsed="0" w:qFormat="1"/>
+    <w:lsdException w:name="heading 2" w:uiPriority="9" w:qFormat="1"/>
+    <w:lsdException w:name="heading 3" w:uiPriority="9" w:qFormat="1"/>
+    <w:lsdException w:name="heading 4" w:uiPriority="9" w:qFormat="1"/>
+    <w:lsdException w:name="heading 5" w:uiPriority="9" w:qFormat="1"/>
+    <w:lsdException w:name="heading 6" w:uiPriority="9" w:qFormat="1"/>
+    <w:lsdException w:name="heading 7" w:uiPriority="9" w:qFormat="1"/>
+    <w:lsdException w:name="heading 8" w:uiPriority="9" w:qFormat="1"/>
+    <w:lsdException w:name="heading 9" w:uiPriority="9" w:qFormat="1"/>
+    <w:lsdException w:name="toc 1" w:uiPriority="39"/>
+    <w:lsdException w:name="toc 2" w:uiPriority="39"/>
+    <w:lsdException w:name="toc 3" w:uiPriority="39"/>
+    <w:lsdException w:name="toc 4" w:uiPriority="39"/>
+    <w:lsdException w:name="toc 5" w:uiPriority="39"/>
+    <w:lsdException w:name="toc 6" w:uiPriority="39"/>
+    <w:lsdException w:name="toc 7" w:uiPriority="39"/>
+    <w:lsdException w:name="toc 8" w:uiPriority="39"/>
+    <w:lsdException w:name="toc 9" w:uiPriority="39"/>
+    <w:lsdException w:name="caption" w:uiPriority="35" w:qFormat="1"/>
+    <w:lsdException w:name="Title" w:semiHidden="0" w:uiPriority="10" w:unhideWhenUsed="0" w:qFormat="1"/>
+    <w:lsdException w:name="Default Paragraph Font" w:uiPriority="1"/>
+    <w:lsdException w:name="Subtitle" w:semiHidden="0" w:uiPriority="11" w:unhideWhenUsed="0" w:qFormat="1"/>
+    <w:lsdException w:name="Strong" w:semiHidden="0" w:uiPriority="22" w:unhideWhenUsed="0" w:qFormat="1"/>
+    <w:lsdException w:name="Emphasis" w:semiHidden="0" w:uiPriority="20" w:unhideWhenUsed="0" w:qFormat="1"/>
+    <w:lsdException w:name="Table Grid" w:semiHidden="0" w:uiPriority="59" w:unhideWhenUsed="0"/>
+    <w:lsdException w:name="Placeholder Text" w:unhideWhenUsed="0"/>
+    <w:lsdException w:name="No Spacing" w:semiHidden="0" w:uiPriority="1" w:unhideWhenUsed="0" w:qFormat="1"/>
+    <w:lsdException w:name="Light Shading" w:semiHidden="0" w:uiPriority="60" w:unhideWhenUsed="0"/>
+    <w:lsdException w:name="Light List" w:semiHidden="0" w:uiPriority="61" w:unhideWhenUsed="0"/>
+    <w:lsdException w:name="Light Grid" w:semiHidden="0" w:uiPriority="62" w:unhideWhenUsed="0"/>
+    <w:lsdException w:name="Medium Shading 1" w:semiHidden="0" w:uiPriority="63" w:unhideWhenUsed="0"/>
+    <w:lsdException w:name="Medium Shading 2" w:semiHidden="0" w:uiPriority="64" w:unhideWhenUsed="0"/>
+    <w:lsdException w:name="Medium List 1" w:semiHidden="0" w:uiPriority="65" w:unhideWhenUsed="0"/>
+    <w:lsdException w:name="Medium List 2" w:semiHidden="0" w:uiPriority="66" w:unhideWhenUsed="0"/>
+    <w:lsdException w:name="Medium Grid 1" w:semiHidden="0" w:uiPriority="67" w:unhideWhenUsed="0"/>
+    <w:lsdException w:name="Medium Grid 2" w:semiHidden="0" w:uiPriority="68" w:unhideWhenUsed="0"/>
+    <w:lsdException w:name="Medium Grid 3" w:semiHidden="0" w:uiPriority="69" w:unhideWhenUsed="0"/>
+    <w:lsdException w:name="Dark List" w:semiHidden="0" w:uiPriority="70" w:unhideWhenUsed="0"/>
+    <w:lsdException w:name="Colorful Shading" w:semiHidden="0" w:uiPriority="71" w:unhideWhenUsed="0"/>
+    <w:lsdException w:name="Colorful List" w:semiHidden="0" w:uiPriority="72" w:unhideWhenUsed="0"/>
+    <w:lsdException w:name="Colorful Grid" w:semiHidden="0" w:uiPriority="73" w:unhideWhenUsed="0"/>
+    <w:lsdException w:name="Light Shading Accent 1" w:semiHidden="0" w:uiPriority="60" w:unhideWhenUsed="0"/>
+    <w:lsdException w:name="Light List Accent 1" w:semiHidden="0" w:uiPriority="61" w:unhideWhenUsed="0"/>
+    <w:lsdException w:name="Light Grid Accent 1" w:semiHidden="0" w:uiPriority="62" w:unhideWhenUsed="0"/>
+    <w:lsdException w:name="Medium Shading 1 Accent 1" w:semiHidden="0" w:uiPriority="63" w:unhideWhenUsed="0"/>
+    <w:lsdException w:name="Medium Shading 2 Accent 1" w:semiHidden="0" w:uiPriority="64" w:unhideWhenUsed="0"/>
+    <w:lsdException w:name="Medium List 1 Accent 1" w:semiHidden="0" w:uiPriority="65" w:unhideWhenUsed="0"/>
+    <w:lsdException w:name="Revision" w:unhideWhenUsed="0"/>
+    <w:lsdException w:name="List Paragraph" w:semiHidden="0" w:uiPriority="34" w:unhideWhenUsed="0" w:qFormat="1"/>
+    <w:lsdException w:name="Quote" w:semiHidden="0" w:uiPriority="29" w:unhideWhenUsed="0" w:qFormat="1"/>
+    <w:lsdException w:name="Intense Quote" w:semiHidden="0" w:uiPriority="30" w:unhideWhenUsed="0" w:qFormat="1"/>
+    <w:lsdException w:name="Medium List 2 Accent 1" w:semiHidden="0" w:uiPriority="66" w:unhideWhenUsed="0"/>
+    <w:lsdException w:name="Medium Grid 1 Accent 1" w:semiHidden="0" w:uiPriority="67" w:unhideWhenUsed="0"/>
+    <w:lsdException w:name="Medium Grid 2 Accent 1" w:semiHidden="0" w:uiPriority="68" w:unhideWhenUsed="0"/>
+    <w:lsdException w:name="Medium Grid 3 Accent 1" w:semiHidden="0" w:uiPriority="69" w:unhideWhenUsed="0"/>
+    <w:lsdException w:name="Dark List Accent 1" w:semiHidden="0" w:uiPriority="70" w:unhideWhenUsed="0"/>
+    <w:lsdException w:name="Colorful Shading Accent 1" w:semiHidden="0" w:uiPriority="71" w:unhideWhenUsed="0"/>
+    <w:lsdException w:name="Colorful List Accent 1" w:semiHidden="0" w:uiPriority="72" w:unhideWhenUsed="0"/>
+    <w:lsdException w:name="Colorful Grid Accent 1" w:semiHidden="0" w:uiPriority="73" w:unhideWhenUsed="0"/>
+    <w:lsdException w:name="Light Shading Accent 2" w:semiHidden="0" w:uiPriority="60" w:unhideWhenUsed="0"/>
+    <w:lsdException w:name="Light List Accent 2" w:semiHidden="0" w:uiPriority="61" w:unhideWhenUsed="0"/>
+    <w:lsdException w:name="Light Grid Accent 2" w:semiHidden="0" w:uiPriority="62" w:unhideWhenUsed="0"/>
+    <w:lsdException w:name="Medium Shading 1 Accent 2" w:semiHidden="0" w:uiPriority="63" w:unhideWhenUsed="0"/>
+    <w:lsdException w:name="Medium Shading 2 Accent 2" w:semiHidden="0" w:uiPriority="64" w:unhideWhenUsed="0"/>
+    <w:lsdException w:name="Medium List 1 Accent 2" w:semiHidden="0" w:uiPriority="65" w:unhideWhenUsed="0"/>
+    <w:lsdException w:name="Medium List 2 Accent 2" w:semiHidden="0" w:uiPriority="66" w:unhideWhenUsed="0"/>
+    <w:lsdException w:name="Medium Grid 1 Accent 2" w:semiHidden="0" w:uiPriority="67" w:unhideWhenUsed="0"/>
+    <w:lsdException w:name="Medium Grid 2 Accent 2" w:semiHidden="0" w:uiPriority="68" w:unhideWhenUsed="0"/>
+    <w:lsdException w:name="Medium Grid 3 Accent 2" w:semiHidden="0" w:uiPriority="69" w:unhideWhenUsed="0"/>
+    <w:lsdException w:name="Dark List Accent 2" w:semiHidden="0" w:uiPriority="70" w:unhideWhenUsed="0"/>
+    <w:lsdException w:name="Colorful Shading Accent 2" w:semiHidden="0" w:uiPriority="71" w:unhideWhenUsed="0"/>
+    <w:lsdException w:name="Colorful List Accent 2" w:semiHidden="0" w:uiPriority="72" w:unhideWhenUsed="0"/>
+    <w:lsdException w:name="Colorful Grid Accent 2" w:semiHidden="0" w:uiPriority="73" w:unhideWhenUsed="0"/>
+    <w:lsdException w:name="Light Shading Accent 3" w:semiHidden="0" w:uiPriority="60" w:unhideWhenUsed="0"/>
+    <w:lsdException w:name="Light List Accent 3" w:semiHidden="0" w:uiPriority="61" w:unhideWhenUsed="0"/>
+    <w:lsdException w:name="Light Grid Accent 3" w:semiHidden="0" w:uiPriority="62" w:unhideWhenUsed="0"/>
+    <w:lsdException w:name="Medium Shading 1 Accent 3" w:semiHidden="0" w:uiPriority="63" w:unhideWhenUsed="0"/>
+    <w:lsdException w:name="Medium Shading 2 Accent 3" w:semiHidden="0" w:uiPriority="64" w:unhideWhenUsed="0"/>
+    <w:lsdException w:name="Medium List 1 Accent 3" w:semiHidden="0" w:uiPriority="65" w:unhideWhenUsed="0"/>
+    <w:lsdException w:name="Medium List 2 Accent 3" w:semiHidden="0" w:uiPriority="66" w:unhideWhenUsed="0"/>
+    <w:lsdException w:name="Medium Grid 1 Accent 3" w:semiHidden="0" w:uiPriority="67" w:unhideWhenUsed="0"/>
+    <w:lsdException w:name="Medium Grid 2 Accent 3" w:semiHidden="0" w:uiPriority="68" w:unhideWhenUsed="0"/>
+    <w:lsdException w:name="Medium Grid 3 Accent 3" w:semiHidden="0" w:uiPriority="69" w:unhideWhenUsed="0"/>
+    <w:lsdException w:name="Dark List Accent 3" w:semiHidden="0" w:uiPriority="70" w:unhideWhenUsed="0"/>
+    <w:lsdException w:name="Colorful Shading Accent 3" w:semiHidden="0" w:uiPriority="71" w:unhideWhenUsed="0"/>
+    <w:lsdException w:name="Colorful List Accent 3" w:semiHidden="0" w:uiPriority="72" w:unhideWhenUsed="0"/>
+    <w:lsdException w:name="Colorful Grid Accent 3" w:semiHidden="0" w:uiPriority="73" w:unhideWhenUsed="0"/>
+    <w:lsdException w:name="Light Shading Accent 4" w:semiHidden="0" w:uiPriority="60" w:unhideWhenUsed="0"/>
+    <w:lsdException w:name="Light List Accent 4" w:semiHidden="0" w:uiPriority="61" w:unhideWhenUsed="0"/>
+    <w:lsdException w:name="Light Grid Accent 4" w:semiHidden="0" w:uiPriority="62" w:unhideWhenUsed="0"/>
+    <w:lsdException w:name="Medium Shading 1 Accent 4" w:semiHidden="0" w:uiPriority="63" w:unhideWhenUsed="0"/>
+    <w:lsdException w:name="Medium Shading 2 Accent 4" w:semiHidden="0" w:uiPriority="64" w:unhideWhenUsed="0"/>
+    <w:lsdException w:name="Medium List 1 Accent 4" w:semiHidden="0" w:uiPriority="65" w:unhideWhenUsed="0"/>
+    <w:lsdException w:name="Medium List 2 Accent 4" w:semiHidden="0" w:uiPriority="66" w:unhideWhenUsed="0"/>
+    <w:lsdException w:name="Medium Grid 1 Accent 4" w:semiHidden="0" w:uiPriority="67" w:unhideWhenUsed="0"/>
+    <w:lsdException w:name="Medium Grid 2 Accent 4" w:semiHidden="0" w:uiPriority="68" w:unhideWhenUsed="0"/>
+    <w:lsdException w:name="Medium Grid 3 Accent 4" w:semiHidden="0" w:uiPriority="69" w:unhideWhenUsed="0"/>
+    <w:lsdException w:name="Dark List Accent 4" w:semiHidden="0" w:uiPriority="70" w:unhideWhenUsed="0"/>
+    <w:lsdException w:name="Colorful Shading Accent 4" w:semiHidden="0" w:uiPriority="71" w:unhideWhenUsed="0"/>
+    <w:lsdException w:name="Colorful List Accent 4" w:semiHidden="0" w:uiPriority="72" w:unhideWhenUsed="0"/>
+    <w:lsdException w:name="Colorful Grid Accent 4" w:semiHidden="0" w:uiPriority="73" w:unhideWhenUsed="0"/>
+    <w:lsdException w:name="Light Shading Accent 5" w:semiHidden="0" w:uiPriority="60" w:unhideWhenUsed="0"/>
+    <w:lsdException w:name="Light List Accent 5" w:semiHidden="0" w:uiPriority="61" w:unhideWhenUsed="0"/>
+    <w:lsdException w:name="Light Grid Accent 5" w:semiHidden="0" w:uiPriority="62" w:unhideWhenUsed="0"/>
+    <w:lsdException w:name="Medium Shading 1 Accent 5" w:semiHidden="0" w:uiPriority="63" w:unhideWhenUsed="0"/>
+    <w:lsdException w:name="Medium Shading 2 Accent 5" w:semiHidden="0" w:uiPriority="64" w:unhideWhenUsed="0"/>
+    <w:lsdException w:name="Medium List 1 Accent 5" w:semiHidden="0" w:uiPriority="65" w:unhideWhenUsed="0"/>
+    <w:lsdException w:name="Medium List 2 Accent 5" w:semiHidden="0" w:uiPriority="66" w:unhideWhenUsed="0"/>
+    <w:lsdException w:name="Medium Grid 1 Accent 5" w:semiHidden="0" w:uiPriority="67" w:unhideWhenUsed="0"/>
+    <w:lsdException w:name="Medium Grid 2 Accent 5" w:semiHidden="0" w:uiPriority="68" w:unhideWhenUsed="0"/>
+    <w:lsdException w:name="Medium Grid 3 Accent 5" w:semiHidden="0" w:uiPriority="69" w:unhideWhenUsed="0"/>
+    <w:lsdException w:name="Dark List Accent 5" w:semiHidden="0" w:uiPriority="70" w:unhideWhenUsed="0"/>
+    <w:lsdException w:name="Colorful Shading Accent 5" w:semiHidden="0" w:uiPriority="71" w:unhideWhenUsed="0"/>
+    <w:lsdException w:name="Colorful List Accent 5" w:semiHidden="0" w:uiPriority="72" w:unhideWhenUsed="0"/>
+    <w:lsdException w:name="Colorful Grid Accent 5" w:semiHidden="0" w:uiPriority="73" w:unhideWhenUsed="0"/>
+    <w:lsdException w:name="Light Shading Accent 6" w:semiHidden="0" w:uiPriority="60" w:unhideWhenUsed="0"/>
+    <w:lsdException w:name="Light List Accent 6" w:semiHidden="0" w:uiPriority="61" w:unhideWhenUsed="0"/>
+    <w:lsdException w:name="Light Grid Accent 6" w:semiHidden="0" w:uiPriority="62" w:unhideWhenUsed="0"/>
+    <w:lsdException w:name="Medium Shading 1 Accent 6" w:semiHidden="0" w:uiPriority="63" w:unhideWhenUsed="0"/>
+    <w:lsdException w:name="Medium Shading 2 Accent 6" w:semiHidden="0" w:uiPriority="64" w:unhideWhenUsed="0"/>
+    <w:lsdException w:name="Medium List 1 Accent 6" w:semiHidden="0" w:uiPriority="65" w:unhideWhenUsed="0"/>
+    <w:lsdException w:name="Medium List 2 Accent 6" w:semiHidden="0" w:uiPriority="66" w:unhideWhenUsed="0"/>
+    <w:lsdException w:name="Medium Grid 1 Accent 6" w:semiHidden="0" w:uiPriority="67" w:unhideWhenUsed="0"/>
+    <w:lsdException w:name="Medium Grid 2 Accent 6" w:semiHidden="0" w:uiPriority="68" w:unhideWhenUsed="0"/>
+    <w:lsdException w:name="Medium Grid 3 Accent 6" w:semiHidden="0" w:uiPriority="69" w:unhideWhenUsed="0"/>
+    <w:lsdException w:name="Dark List Accent 6" w:semiHidden="0" w:uiPriority="70" w:unhideWhenUsed="0"/>
+    <w:lsdException w:name="Colorful Shading Accent 6" w:semiHidden="0" w:uiPriority="71" w:unhideWhenUsed="0"/>
+    <w:lsdException w:name="Colorful List Accent 6" w:semiHidden="0" w:uiPriority="72" w:unhideWhenUsed="0"/>
+    <w:lsdException w:name="Colorful Grid Accent 6" w:semiHidden="0" w:uiPriority="73" w:unhideWhenUsed="0"/>
+    <w:lsdException w:name="Subtle Emphasis" w:semiHidden="0" w:uiPriority="19" w:unhideWhenUsed="0" w:qFormat="1"/>
+    <w:lsdException w:name="Intense Emphasis" w:semiHidden="0" w:uiPriority="21" w:unhideWhenUsed="0" w:qFormat="1"/>
+    <w:lsdException w:name="Subtle Reference" w:semiHidden="0" w:uiPriority="31" w:unhideWhenUsed="0" w:qFormat="1"/>
+    <w:lsdException w:name="Intense Reference" w:semiHidden="0" w:uiPriority="32" w:unhideWhenUsed="0" w:qFormat="1"/>
+    <w:lsdException w:name="Book Title" w:semiHidden="0" w:uiPriority="33" w:unhideWhenUsed="0" w:qFormat="1"/>
+    <w:lsdException w:name="Bibliography" w:uiPriority="37"/>
+    <w:lsdException w:name="TOC Heading" w:uiPriority="39" w:qFormat="1"/>
   </w:latentStyles>
   <w:style w:type="paragraph" w:default="1" w:styleId="Normal">
     <w:name w:val="Normal"/>
@@ -3612,6 +4225,349 @@
       <w:rFonts w:ascii="Times New Roman" w:hAnsi="Times New Roman" w:cs="Times New Roman"/>
       <w:sz w:val="18"/>
       <w:szCs w:val="18"/>
+    </w:rPr>
+  </w:style>
+  <w:style w:type="character" w:styleId="CommentReference">
+    <w:name w:val="annotation reference"/>
+    <w:basedOn w:val="DefaultParagraphFont"/>
+    <w:uiPriority w:val="99"/>
+    <w:semiHidden/>
+    <w:unhideWhenUsed/>
+    <w:rsid w:val="00ED6292"/>
+    <w:rPr>
+      <w:sz w:val="16"/>
+      <w:szCs w:val="16"/>
+    </w:rPr>
+  </w:style>
+  <w:style w:type="paragraph" w:styleId="CommentText">
+    <w:name w:val="annotation text"/>
+    <w:basedOn w:val="Normal"/>
+    <w:link w:val="CommentTextChar"/>
+    <w:uiPriority w:val="99"/>
+    <w:semiHidden/>
+    <w:unhideWhenUsed/>
+    <w:rsid w:val="00ED6292"/>
+    <w:rPr>
+      <w:sz w:val="20"/>
+      <w:szCs w:val="20"/>
+    </w:rPr>
+  </w:style>
+  <w:style w:type="character" w:customStyle="1" w:styleId="CommentTextChar">
+    <w:name w:val="Comment Text Char"/>
+    <w:basedOn w:val="DefaultParagraphFont"/>
+    <w:link w:val="CommentText"/>
+    <w:uiPriority w:val="99"/>
+    <w:semiHidden/>
+    <w:rsid w:val="00ED6292"/>
+    <w:rPr>
+      <w:sz w:val="20"/>
+      <w:szCs w:val="20"/>
+    </w:rPr>
+  </w:style>
+  <w:style w:type="paragraph" w:styleId="CommentSubject">
+    <w:name w:val="annotation subject"/>
+    <w:basedOn w:val="CommentText"/>
+    <w:next w:val="CommentText"/>
+    <w:link w:val="CommentSubjectChar"/>
+    <w:uiPriority w:val="99"/>
+    <w:semiHidden/>
+    <w:unhideWhenUsed/>
+    <w:rsid w:val="00ED6292"/>
+    <w:rPr>
+      <w:b/>
+      <w:bCs/>
+    </w:rPr>
+  </w:style>
+  <w:style w:type="character" w:customStyle="1" w:styleId="CommentSubjectChar">
+    <w:name w:val="Comment Subject Char"/>
+    <w:basedOn w:val="CommentTextChar"/>
+    <w:link w:val="CommentSubject"/>
+    <w:uiPriority w:val="99"/>
+    <w:semiHidden/>
+    <w:rsid w:val="00ED6292"/>
+    <w:rPr>
+      <w:b/>
+      <w:bCs/>
+      <w:sz w:val="20"/>
+      <w:szCs w:val="20"/>
+    </w:rPr>
+  </w:style>
+</w:styles>
+</file>
+
+<file path=word/stylesWithEffects.xml><?xml version="1.0" encoding="utf-8"?>
+<w:styles xmlns:wpc="http://schemas.microsoft.com/office/word/2010/wordprocessingCanvas" xmlns:mc="http://schemas.openxmlformats.org/markup-compatibility/2006" xmlns:o="urn:schemas-microsoft-com:office:office" xmlns:r="http://schemas.openxmlformats.org/officeDocument/2006/relationships" xmlns:m="http://schemas.openxmlformats.org/officeDocument/2006/math" xmlns:v="urn:schemas-microsoft-com:vml" xmlns:wp14="http://schemas.microsoft.com/office/word/2010/wordprocessingDrawing" xmlns:wp="http://schemas.openxmlformats.org/drawingml/2006/wordprocessingDrawing" xmlns:w10="urn:schemas-microsoft-com:office:word" xmlns:w="http://schemas.openxmlformats.org/wordprocessingml/2006/main" xmlns:w14="http://schemas.microsoft.com/office/word/2010/wordml" xmlns:wpg="http://schemas.microsoft.com/office/word/2010/wordprocessingGroup" xmlns:wpi="http://schemas.microsoft.com/office/word/2010/wordprocessingInk" xmlns:wne="http://schemas.microsoft.com/office/word/2006/wordml" xmlns:wps="http://schemas.microsoft.com/office/word/2010/wordprocessingShape" mc:Ignorable="w14 wp14">
+  <w:docDefaults>
+    <w:rPrDefault>
+      <w:rPr>
+        <w:rFonts w:asciiTheme="minorHAnsi" w:eastAsiaTheme="minorEastAsia" w:hAnsiTheme="minorHAnsi" w:cstheme="minorBidi"/>
+        <w:sz w:val="24"/>
+        <w:szCs w:val="24"/>
+        <w:lang w:val="en-US" w:eastAsia="en-US" w:bidi="ar-SA"/>
+      </w:rPr>
+    </w:rPrDefault>
+    <w:pPrDefault/>
+  </w:docDefaults>
+  <w:latentStyles w:defLockedState="0" w:defUIPriority="99" w:defSemiHidden="1" w:defUnhideWhenUsed="1" w:defQFormat="0" w:count="267">
+    <w:lsdException w:name="Normal" w:semiHidden="0" w:uiPriority="0" w:unhideWhenUsed="0" w:qFormat="1"/>
+    <w:lsdException w:name="heading 1" w:semiHidden="0" w:uiPriority="9" w:unhideWhenUsed="0" w:qFormat="1"/>
+    <w:lsdException w:name="heading 2" w:uiPriority="9" w:qFormat="1"/>
+    <w:lsdException w:name="heading 3" w:uiPriority="9" w:qFormat="1"/>
+    <w:lsdException w:name="heading 4" w:uiPriority="9" w:qFormat="1"/>
+    <w:lsdException w:name="heading 5" w:uiPriority="9" w:qFormat="1"/>
+    <w:lsdException w:name="heading 6" w:uiPriority="9" w:qFormat="1"/>
+    <w:lsdException w:name="heading 7" w:uiPriority="9" w:qFormat="1"/>
+    <w:lsdException w:name="heading 8" w:uiPriority="9" w:qFormat="1"/>
+    <w:lsdException w:name="heading 9" w:uiPriority="9" w:qFormat="1"/>
+    <w:lsdException w:name="toc 1" w:uiPriority="39"/>
+    <w:lsdException w:name="toc 2" w:uiPriority="39"/>
+    <w:lsdException w:name="toc 3" w:uiPriority="39"/>
+    <w:lsdException w:name="toc 4" w:uiPriority="39"/>
+    <w:lsdException w:name="toc 5" w:uiPriority="39"/>
+    <w:lsdException w:name="toc 6" w:uiPriority="39"/>
+    <w:lsdException w:name="toc 7" w:uiPriority="39"/>
+    <w:lsdException w:name="toc 8" w:uiPriority="39"/>
+    <w:lsdException w:name="toc 9" w:uiPriority="39"/>
+    <w:lsdException w:name="caption" w:uiPriority="35" w:qFormat="1"/>
+    <w:lsdException w:name="Title" w:semiHidden="0" w:uiPriority="10" w:unhideWhenUsed="0" w:qFormat="1"/>
+    <w:lsdException w:name="Default Paragraph Font" w:uiPriority="1"/>
+    <w:lsdException w:name="Subtitle" w:semiHidden="0" w:uiPriority="11" w:unhideWhenUsed="0" w:qFormat="1"/>
+    <w:lsdException w:name="Strong" w:semiHidden="0" w:uiPriority="22" w:unhideWhenUsed="0" w:qFormat="1"/>
+    <w:lsdException w:name="Emphasis" w:semiHidden="0" w:uiPriority="20" w:unhideWhenUsed="0" w:qFormat="1"/>
+    <w:lsdException w:name="Table Grid" w:semiHidden="0" w:uiPriority="59" w:unhideWhenUsed="0"/>
+    <w:lsdException w:name="Placeholder Text" w:unhideWhenUsed="0"/>
+    <w:lsdException w:name="No Spacing" w:semiHidden="0" w:uiPriority="1" w:unhideWhenUsed="0" w:qFormat="1"/>
+    <w:lsdException w:name="Light Shading" w:semiHidden="0" w:uiPriority="60" w:unhideWhenUsed="0"/>
+    <w:lsdException w:name="Light List" w:semiHidden="0" w:uiPriority="61" w:unhideWhenUsed="0"/>
+    <w:lsdException w:name="Light Grid" w:semiHidden="0" w:uiPriority="62" w:unhideWhenUsed="0"/>
+    <w:lsdException w:name="Medium Shading 1" w:semiHidden="0" w:uiPriority="63" w:unhideWhenUsed="0"/>
+    <w:lsdException w:name="Medium Shading 2" w:semiHidden="0" w:uiPriority="64" w:unhideWhenUsed="0"/>
+    <w:lsdException w:name="Medium List 1" w:semiHidden="0" w:uiPriority="65" w:unhideWhenUsed="0"/>
+    <w:lsdException w:name="Medium List 2" w:semiHidden="0" w:uiPriority="66" w:unhideWhenUsed="0"/>
+    <w:lsdException w:name="Medium Grid 1" w:semiHidden="0" w:uiPriority="67" w:unhideWhenUsed="0"/>
+    <w:lsdException w:name="Medium Grid 2" w:semiHidden="0" w:uiPriority="68" w:unhideWhenUsed="0"/>
+    <w:lsdException w:name="Medium Grid 3" w:semiHidden="0" w:uiPriority="69" w:unhideWhenUsed="0"/>
+    <w:lsdException w:name="Dark List" w:semiHidden="0" w:uiPriority="70" w:unhideWhenUsed="0"/>
+    <w:lsdException w:name="Colorful Shading" w:semiHidden="0" w:uiPriority="71" w:unhideWhenUsed="0"/>
+    <w:lsdException w:name="Colorful List" w:semiHidden="0" w:uiPriority="72" w:unhideWhenUsed="0"/>
+    <w:lsdException w:name="Colorful Grid" w:semiHidden="0" w:uiPriority="73" w:unhideWhenUsed="0"/>
+    <w:lsdException w:name="Light Shading Accent 1" w:semiHidden="0" w:uiPriority="60" w:unhideWhenUsed="0"/>
+    <w:lsdException w:name="Light List Accent 1" w:semiHidden="0" w:uiPriority="61" w:unhideWhenUsed="0"/>
+    <w:lsdException w:name="Light Grid Accent 1" w:semiHidden="0" w:uiPriority="62" w:unhideWhenUsed="0"/>
+    <w:lsdException w:name="Medium Shading 1 Accent 1" w:semiHidden="0" w:uiPriority="63" w:unhideWhenUsed="0"/>
+    <w:lsdException w:name="Medium Shading 2 Accent 1" w:semiHidden="0" w:uiPriority="64" w:unhideWhenUsed="0"/>
+    <w:lsdException w:name="Medium List 1 Accent 1" w:semiHidden="0" w:uiPriority="65" w:unhideWhenUsed="0"/>
+    <w:lsdException w:name="Revision" w:unhideWhenUsed="0"/>
+    <w:lsdException w:name="List Paragraph" w:semiHidden="0" w:uiPriority="34" w:unhideWhenUsed="0" w:qFormat="1"/>
+    <w:lsdException w:name="Quote" w:semiHidden="0" w:uiPriority="29" w:unhideWhenUsed="0" w:qFormat="1"/>
+    <w:lsdException w:name="Intense Quote" w:semiHidden="0" w:uiPriority="30" w:unhideWhenUsed="0" w:qFormat="1"/>
+    <w:lsdException w:name="Medium List 2 Accent 1" w:semiHidden="0" w:uiPriority="66" w:unhideWhenUsed="0"/>
+    <w:lsdException w:name="Medium Grid 1 Accent 1" w:semiHidden="0" w:uiPriority="67" w:unhideWhenUsed="0"/>
+    <w:lsdException w:name="Medium Grid 2 Accent 1" w:semiHidden="0" w:uiPriority="68" w:unhideWhenUsed="0"/>
+    <w:lsdException w:name="Medium Grid 3 Accent 1" w:semiHidden="0" w:uiPriority="69" w:unhideWhenUsed="0"/>
+    <w:lsdException w:name="Dark List Accent 1" w:semiHidden="0" w:uiPriority="70" w:unhideWhenUsed="0"/>
+    <w:lsdException w:name="Colorful Shading Accent 1" w:semiHidden="0" w:uiPriority="71" w:unhideWhenUsed="0"/>
+    <w:lsdException w:name="Colorful List Accent 1" w:semiHidden="0" w:uiPriority="72" w:unhideWhenUsed="0"/>
+    <w:lsdException w:name="Colorful Grid Accent 1" w:semiHidden="0" w:uiPriority="73" w:unhideWhenUsed="0"/>
+    <w:lsdException w:name="Light Shading Accent 2" w:semiHidden="0" w:uiPriority="60" w:unhideWhenUsed="0"/>
+    <w:lsdException w:name="Light List Accent 2" w:semiHidden="0" w:uiPriority="61" w:unhideWhenUsed="0"/>
+    <w:lsdException w:name="Light Grid Accent 2" w:semiHidden="0" w:uiPriority="62" w:unhideWhenUsed="0"/>
+    <w:lsdException w:name="Medium Shading 1 Accent 2" w:semiHidden="0" w:uiPriority="63" w:unhideWhenUsed="0"/>
+    <w:lsdException w:name="Medium Shading 2 Accent 2" w:semiHidden="0" w:uiPriority="64" w:unhideWhenUsed="0"/>
+    <w:lsdException w:name="Medium List 1 Accent 2" w:semiHidden="0" w:uiPriority="65" w:unhideWhenUsed="0"/>
+    <w:lsdException w:name="Medium List 2 Accent 2" w:semiHidden="0" w:uiPriority="66" w:unhideWhenUsed="0"/>
+    <w:lsdException w:name="Medium Grid 1 Accent 2" w:semiHidden="0" w:uiPriority="67" w:unhideWhenUsed="0"/>
+    <w:lsdException w:name="Medium Grid 2 Accent 2" w:semiHidden="0" w:uiPriority="68" w:unhideWhenUsed="0"/>
+    <w:lsdException w:name="Medium Grid 3 Accent 2" w:semiHidden="0" w:uiPriority="69" w:unhideWhenUsed="0"/>
+    <w:lsdException w:name="Dark List Accent 2" w:semiHidden="0" w:uiPriority="70" w:unhideWhenUsed="0"/>
+    <w:lsdException w:name="Colorful Shading Accent 2" w:semiHidden="0" w:uiPriority="71" w:unhideWhenUsed="0"/>
+    <w:lsdException w:name="Colorful List Accent 2" w:semiHidden="0" w:uiPriority="72" w:unhideWhenUsed="0"/>
+    <w:lsdException w:name="Colorful Grid Accent 2" w:semiHidden="0" w:uiPriority="73" w:unhideWhenUsed="0"/>
+    <w:lsdException w:name="Light Shading Accent 3" w:semiHidden="0" w:uiPriority="60" w:unhideWhenUsed="0"/>
+    <w:lsdException w:name="Light List Accent 3" w:semiHidden="0" w:uiPriority="61" w:unhideWhenUsed="0"/>
+    <w:lsdException w:name="Light Grid Accent 3" w:semiHidden="0" w:uiPriority="62" w:unhideWhenUsed="0"/>
+    <w:lsdException w:name="Medium Shading 1 Accent 3" w:semiHidden="0" w:uiPriority="63" w:unhideWhenUsed="0"/>
+    <w:lsdException w:name="Medium Shading 2 Accent 3" w:semiHidden="0" w:uiPriority="64" w:unhideWhenUsed="0"/>
+    <w:lsdException w:name="Medium List 1 Accent 3" w:semiHidden="0" w:uiPriority="65" w:unhideWhenUsed="0"/>
+    <w:lsdException w:name="Medium List 2 Accent 3" w:semiHidden="0" w:uiPriority="66" w:unhideWhenUsed="0"/>
+    <w:lsdException w:name="Medium Grid 1 Accent 3" w:semiHidden="0" w:uiPriority="67" w:unhideWhenUsed="0"/>
+    <w:lsdException w:name="Medium Grid 2 Accent 3" w:semiHidden="0" w:uiPriority="68" w:unhideWhenUsed="0"/>
+    <w:lsdException w:name="Medium Grid 3 Accent 3" w:semiHidden="0" w:uiPriority="69" w:unhideWhenUsed="0"/>
+    <w:lsdException w:name="Dark List Accent 3" w:semiHidden="0" w:uiPriority="70" w:unhideWhenUsed="0"/>
+    <w:lsdException w:name="Colorful Shading Accent 3" w:semiHidden="0" w:uiPriority="71" w:unhideWhenUsed="0"/>
+    <w:lsdException w:name="Colorful List Accent 3" w:semiHidden="0" w:uiPriority="72" w:unhideWhenUsed="0"/>
+    <w:lsdException w:name="Colorful Grid Accent 3" w:semiHidden="0" w:uiPriority="73" w:unhideWhenUsed="0"/>
+    <w:lsdException w:name="Light Shading Accent 4" w:semiHidden="0" w:uiPriority="60" w:unhideWhenUsed="0"/>
+    <w:lsdException w:name="Light List Accent 4" w:semiHidden="0" w:uiPriority="61" w:unhideWhenUsed="0"/>
+    <w:lsdException w:name="Light Grid Accent 4" w:semiHidden="0" w:uiPriority="62" w:unhideWhenUsed="0"/>
+    <w:lsdException w:name="Medium Shading 1 Accent 4" w:semiHidden="0" w:uiPriority="63" w:unhideWhenUsed="0"/>
+    <w:lsdException w:name="Medium Shading 2 Accent 4" w:semiHidden="0" w:uiPriority="64" w:unhideWhenUsed="0"/>
+    <w:lsdException w:name="Medium List 1 Accent 4" w:semiHidden="0" w:uiPriority="65" w:unhideWhenUsed="0"/>
+    <w:lsdException w:name="Medium List 2 Accent 4" w:semiHidden="0" w:uiPriority="66" w:unhideWhenUsed="0"/>
+    <w:lsdException w:name="Medium Grid 1 Accent 4" w:semiHidden="0" w:uiPriority="67" w:unhideWhenUsed="0"/>
+    <w:lsdException w:name="Medium Grid 2 Accent 4" w:semiHidden="0" w:uiPriority="68" w:unhideWhenUsed="0"/>
+    <w:lsdException w:name="Medium Grid 3 Accent 4" w:semiHidden="0" w:uiPriority="69" w:unhideWhenUsed="0"/>
+    <w:lsdException w:name="Dark List Accent 4" w:semiHidden="0" w:uiPriority="70" w:unhideWhenUsed="0"/>
+    <w:lsdException w:name="Colorful Shading Accent 4" w:semiHidden="0" w:uiPriority="71" w:unhideWhenUsed="0"/>
+    <w:lsdException w:name="Colorful List Accent 4" w:semiHidden="0" w:uiPriority="72" w:unhideWhenUsed="0"/>
+    <w:lsdException w:name="Colorful Grid Accent 4" w:semiHidden="0" w:uiPriority="73" w:unhideWhenUsed="0"/>
+    <w:lsdException w:name="Light Shading Accent 5" w:semiHidden="0" w:uiPriority="60" w:unhideWhenUsed="0"/>
+    <w:lsdException w:name="Light List Accent 5" w:semiHidden="0" w:uiPriority="61" w:unhideWhenUsed="0"/>
+    <w:lsdException w:name="Light Grid Accent 5" w:semiHidden="0" w:uiPriority="62" w:unhideWhenUsed="0"/>
+    <w:lsdException w:name="Medium Shading 1 Accent 5" w:semiHidden="0" w:uiPriority="63" w:unhideWhenUsed="0"/>
+    <w:lsdException w:name="Medium Shading 2 Accent 5" w:semiHidden="0" w:uiPriority="64" w:unhideWhenUsed="0"/>
+    <w:lsdException w:name="Medium List 1 Accent 5" w:semiHidden="0" w:uiPriority="65" w:unhideWhenUsed="0"/>
+    <w:lsdException w:name="Medium List 2 Accent 5" w:semiHidden="0" w:uiPriority="66" w:unhideWhenUsed="0"/>
+    <w:lsdException w:name="Medium Grid 1 Accent 5" w:semiHidden="0" w:uiPriority="67" w:unhideWhenUsed="0"/>
+    <w:lsdException w:name="Medium Grid 2 Accent 5" w:semiHidden="0" w:uiPriority="68" w:unhideWhenUsed="0"/>
+    <w:lsdException w:name="Medium Grid 3 Accent 5" w:semiHidden="0" w:uiPriority="69" w:unhideWhenUsed="0"/>
+    <w:lsdException w:name="Dark List Accent 5" w:semiHidden="0" w:uiPriority="70" w:unhideWhenUsed="0"/>
+    <w:lsdException w:name="Colorful Shading Accent 5" w:semiHidden="0" w:uiPriority="71" w:unhideWhenUsed="0"/>
+    <w:lsdException w:name="Colorful List Accent 5" w:semiHidden="0" w:uiPriority="72" w:unhideWhenUsed="0"/>
+    <w:lsdException w:name="Colorful Grid Accent 5" w:semiHidden="0" w:uiPriority="73" w:unhideWhenUsed="0"/>
+    <w:lsdException w:name="Light Shading Accent 6" w:semiHidden="0" w:uiPriority="60" w:unhideWhenUsed="0"/>
+    <w:lsdException w:name="Light List Accent 6" w:semiHidden="0" w:uiPriority="61" w:unhideWhenUsed="0"/>
+    <w:lsdException w:name="Light Grid Accent 6" w:semiHidden="0" w:uiPriority="62" w:unhideWhenUsed="0"/>
+    <w:lsdException w:name="Medium Shading 1 Accent 6" w:semiHidden="0" w:uiPriority="63" w:unhideWhenUsed="0"/>
+    <w:lsdException w:name="Medium Shading 2 Accent 6" w:semiHidden="0" w:uiPriority="64" w:unhideWhenUsed="0"/>
+    <w:lsdException w:name="Medium List 1 Accent 6" w:semiHidden="0" w:uiPriority="65" w:unhideWhenUsed="0"/>
+    <w:lsdException w:name="Medium List 2 Accent 6" w:semiHidden="0" w:uiPriority="66" w:unhideWhenUsed="0"/>
+    <w:lsdException w:name="Medium Grid 1 Accent 6" w:semiHidden="0" w:uiPriority="67" w:unhideWhenUsed="0"/>
+    <w:lsdException w:name="Medium Grid 2 Accent 6" w:semiHidden="0" w:uiPriority="68" w:unhideWhenUsed="0"/>
+    <w:lsdException w:name="Medium Grid 3 Accent 6" w:semiHidden="0" w:uiPriority="69" w:unhideWhenUsed="0"/>
+    <w:lsdException w:name="Dark List Accent 6" w:semiHidden="0" w:uiPriority="70" w:unhideWhenUsed="0"/>
+    <w:lsdException w:name="Colorful Shading Accent 6" w:semiHidden="0" w:uiPriority="71" w:unhideWhenUsed="0"/>
+    <w:lsdException w:name="Colorful List Accent 6" w:semiHidden="0" w:uiPriority="72" w:unhideWhenUsed="0"/>
+    <w:lsdException w:name="Colorful Grid Accent 6" w:semiHidden="0" w:uiPriority="73" w:unhideWhenUsed="0"/>
+    <w:lsdException w:name="Subtle Emphasis" w:semiHidden="0" w:uiPriority="19" w:unhideWhenUsed="0" w:qFormat="1"/>
+    <w:lsdException w:name="Intense Emphasis" w:semiHidden="0" w:uiPriority="21" w:unhideWhenUsed="0" w:qFormat="1"/>
+    <w:lsdException w:name="Subtle Reference" w:semiHidden="0" w:uiPriority="31" w:unhideWhenUsed="0" w:qFormat="1"/>
+    <w:lsdException w:name="Intense Reference" w:semiHidden="0" w:uiPriority="32" w:unhideWhenUsed="0" w:qFormat="1"/>
+    <w:lsdException w:name="Book Title" w:semiHidden="0" w:uiPriority="33" w:unhideWhenUsed="0" w:qFormat="1"/>
+    <w:lsdException w:name="Bibliography" w:uiPriority="37"/>
+    <w:lsdException w:name="TOC Heading" w:uiPriority="39" w:qFormat="1"/>
+  </w:latentStyles>
+  <w:style w:type="paragraph" w:default="1" w:styleId="Normal">
+    <w:name w:val="Normal"/>
+    <w:qFormat/>
+  </w:style>
+  <w:style w:type="character" w:default="1" w:styleId="DefaultParagraphFont">
+    <w:name w:val="Default Paragraph Font"/>
+    <w:uiPriority w:val="1"/>
+    <w:semiHidden/>
+    <w:unhideWhenUsed/>
+  </w:style>
+  <w:style w:type="table" w:default="1" w:styleId="TableNormal">
+    <w:name w:val="Normal Table"/>
+    <w:uiPriority w:val="99"/>
+    <w:semiHidden/>
+    <w:unhideWhenUsed/>
+    <w:tblPr>
+      <w:tblInd w:w="0" w:type="dxa"/>
+      <w:tblCellMar>
+        <w:top w:w="0" w:type="dxa"/>
+        <w:left w:w="108" w:type="dxa"/>
+        <w:bottom w:w="0" w:type="dxa"/>
+        <w:right w:w="108" w:type="dxa"/>
+      </w:tblCellMar>
+    </w:tblPr>
+  </w:style>
+  <w:style w:type="numbering" w:default="1" w:styleId="NoList">
+    <w:name w:val="No List"/>
+    <w:uiPriority w:val="99"/>
+    <w:semiHidden/>
+    <w:unhideWhenUsed/>
+  </w:style>
+  <w:style w:type="paragraph" w:styleId="BalloonText">
+    <w:name w:val="Balloon Text"/>
+    <w:basedOn w:val="Normal"/>
+    <w:link w:val="BalloonTextChar"/>
+    <w:uiPriority w:val="99"/>
+    <w:semiHidden/>
+    <w:unhideWhenUsed/>
+    <w:rsid w:val="002824FF"/>
+    <w:rPr>
+      <w:rFonts w:ascii="Times New Roman" w:hAnsi="Times New Roman" w:cs="Times New Roman"/>
+      <w:sz w:val="18"/>
+      <w:szCs w:val="18"/>
+    </w:rPr>
+  </w:style>
+  <w:style w:type="character" w:customStyle="1" w:styleId="BalloonTextChar">
+    <w:name w:val="Balloon Text Char"/>
+    <w:basedOn w:val="DefaultParagraphFont"/>
+    <w:link w:val="BalloonText"/>
+    <w:uiPriority w:val="99"/>
+    <w:semiHidden/>
+    <w:rsid w:val="002824FF"/>
+    <w:rPr>
+      <w:rFonts w:ascii="Times New Roman" w:hAnsi="Times New Roman" w:cs="Times New Roman"/>
+      <w:sz w:val="18"/>
+      <w:szCs w:val="18"/>
+    </w:rPr>
+  </w:style>
+  <w:style w:type="character" w:styleId="CommentReference">
+    <w:name w:val="annotation reference"/>
+    <w:basedOn w:val="DefaultParagraphFont"/>
+    <w:uiPriority w:val="99"/>
+    <w:semiHidden/>
+    <w:unhideWhenUsed/>
+    <w:rsid w:val="00ED6292"/>
+    <w:rPr>
+      <w:sz w:val="16"/>
+      <w:szCs w:val="16"/>
+    </w:rPr>
+  </w:style>
+  <w:style w:type="paragraph" w:styleId="CommentText">
+    <w:name w:val="annotation text"/>
+    <w:basedOn w:val="Normal"/>
+    <w:link w:val="CommentTextChar"/>
+    <w:uiPriority w:val="99"/>
+    <w:semiHidden/>
+    <w:unhideWhenUsed/>
+    <w:rsid w:val="00ED6292"/>
+    <w:rPr>
+      <w:sz w:val="20"/>
+      <w:szCs w:val="20"/>
+    </w:rPr>
+  </w:style>
+  <w:style w:type="character" w:customStyle="1" w:styleId="CommentTextChar">
+    <w:name w:val="Comment Text Char"/>
+    <w:basedOn w:val="DefaultParagraphFont"/>
+    <w:link w:val="CommentText"/>
+    <w:uiPriority w:val="99"/>
+    <w:semiHidden/>
+    <w:rsid w:val="00ED6292"/>
+    <w:rPr>
+      <w:sz w:val="20"/>
+      <w:szCs w:val="20"/>
+    </w:rPr>
+  </w:style>
+  <w:style w:type="paragraph" w:styleId="CommentSubject">
+    <w:name w:val="annotation subject"/>
+    <w:basedOn w:val="CommentText"/>
+    <w:next w:val="CommentText"/>
+    <w:link w:val="CommentSubjectChar"/>
+    <w:uiPriority w:val="99"/>
+    <w:semiHidden/>
+    <w:unhideWhenUsed/>
+    <w:rsid w:val="00ED6292"/>
+    <w:rPr>
+      <w:b/>
+      <w:bCs/>
+    </w:rPr>
+  </w:style>
+  <w:style w:type="character" w:customStyle="1" w:styleId="CommentSubjectChar">
+    <w:name w:val="Comment Subject Char"/>
+    <w:basedOn w:val="CommentTextChar"/>
+    <w:link w:val="CommentSubject"/>
+    <w:uiPriority w:val="99"/>
+    <w:semiHidden/>
+    <w:rsid w:val="00ED6292"/>
+    <w:rPr>
+      <w:b/>
+      <w:bCs/>
+      <w:sz w:val="20"/>
+      <w:szCs w:val="20"/>
     </w:rPr>
   </w:style>
 </w:styles>

</xml_diff>